<commit_message>
Deactive Club, Event, Comments and Update a User to Moderator Use-Cases
Deactive Club, Event, Comments and Update a User to Moderator Use-Cases are added.
</commit_message>
<xml_diff>
--- a/RAD/Use-Cases.docx
+++ b/RAD/Use-Cases.docx
@@ -106,19 +106,7 @@
               <w:rPr>
                 <w:lang w:val="en-US"/>
               </w:rPr>
-              <w:t>Make</w:t>
-            </w:r>
-            <w:r>
-              <w:rPr>
-                <w:lang w:val="en-US"/>
-              </w:rPr>
-              <w:t xml:space="preserve"> </w:t>
-            </w:r>
-            <w:r>
-              <w:rPr>
-                <w:lang w:val="en-US"/>
-              </w:rPr>
-              <w:t>Comment</w:t>
+              <w:t>Make Comment</w:t>
             </w:r>
           </w:p>
         </w:tc>
@@ -869,19 +857,7 @@
               <w:rPr>
                 <w:lang w:val="en-US"/>
               </w:rPr>
-              <w:t>Show</w:t>
-            </w:r>
-            <w:r>
-              <w:rPr>
-                <w:lang w:val="en-US"/>
-              </w:rPr>
-              <w:t xml:space="preserve"> </w:t>
-            </w:r>
-            <w:r>
-              <w:rPr>
-                <w:lang w:val="en-US"/>
-              </w:rPr>
-              <w:t>Clubs</w:t>
+              <w:t>Show Clubs</w:t>
             </w:r>
           </w:p>
         </w:tc>
@@ -1027,8 +1003,6 @@
               </w:rPr>
               <w:t>Visitor</w:t>
             </w:r>
-            <w:bookmarkStart w:id="1" w:name="_GoBack"/>
-            <w:bookmarkEnd w:id="1"/>
             <w:proofErr w:type="spellEnd"/>
           </w:p>
         </w:tc>
@@ -1489,19 +1463,7 @@
               <w:rPr>
                 <w:lang w:val="en-US"/>
               </w:rPr>
-              <w:t>Add</w:t>
-            </w:r>
-            <w:r>
-              <w:rPr>
-                <w:lang w:val="en-US"/>
-              </w:rPr>
-              <w:t xml:space="preserve"> </w:t>
-            </w:r>
-            <w:r>
-              <w:rPr>
-                <w:lang w:val="en-US"/>
-              </w:rPr>
-              <w:t>Club</w:t>
+              <w:t>Add Club</w:t>
             </w:r>
           </w:p>
         </w:tc>
@@ -2723,19 +2685,7 @@
               <w:rPr>
                 <w:lang w:val="en-US"/>
               </w:rPr>
-              <w:t>Edit</w:t>
-            </w:r>
-            <w:r>
-              <w:rPr>
-                <w:lang w:val="en-US"/>
-              </w:rPr>
-              <w:t xml:space="preserve"> </w:t>
-            </w:r>
-            <w:r>
-              <w:rPr>
-                <w:lang w:val="en-US"/>
-              </w:rPr>
-              <w:t>Club</w:t>
+              <w:t>Edit Club</w:t>
             </w:r>
           </w:p>
         </w:tc>
@@ -3040,19 +2990,7 @@
               <w:rPr>
                 <w:lang w:val="en-US"/>
               </w:rPr>
-              <w:t>Moderator displays the information of the Club s/he has chosen and changes</w:t>
-            </w:r>
-            <w:r>
-              <w:rPr>
-                <w:lang w:val="en-US"/>
-              </w:rPr>
-              <w:t xml:space="preserve"> </w:t>
-            </w:r>
-            <w:r>
-              <w:rPr>
-                <w:lang w:val="en-US"/>
-              </w:rPr>
-              <w:t>Club Info or the Club Emblem and clicks on the Save button</w:t>
+              <w:t>Moderator displays the information of the Club s/he has chosen and changes Club Info or the Club Emblem and clicks on the Save button</w:t>
             </w:r>
             <w:r>
               <w:rPr>
@@ -3538,6 +3476,3231 @@
         </w:tc>
       </w:tr>
       <w:bookmarkEnd w:id="0"/>
+    </w:tbl>
+    <w:p>
+      <w:pPr>
+        <w:rPr>
+          <w:color w:val="7030A0"/>
+        </w:rPr>
+      </w:pPr>
+    </w:p>
+    <w:tbl>
+      <w:tblPr>
+        <w:tblW w:w="9135" w:type="dxa"/>
+        <w:tblCellSpacing w:w="0" w:type="dxa"/>
+        <w:tblBorders>
+          <w:top w:val="outset" w:sz="6" w:space="0" w:color="00000A"/>
+          <w:left w:val="outset" w:sz="6" w:space="0" w:color="00000A"/>
+          <w:bottom w:val="outset" w:sz="6" w:space="0" w:color="00000A"/>
+          <w:right w:val="outset" w:sz="6" w:space="0" w:color="00000A"/>
+        </w:tblBorders>
+        <w:tblCellMar>
+          <w:top w:w="105" w:type="dxa"/>
+          <w:left w:w="105" w:type="dxa"/>
+          <w:bottom w:w="105" w:type="dxa"/>
+          <w:right w:w="105" w:type="dxa"/>
+        </w:tblCellMar>
+        <w:tblLook w:val="04A0" w:firstRow="1" w:lastRow="0" w:firstColumn="1" w:lastColumn="0" w:noHBand="0" w:noVBand="1"/>
+      </w:tblPr>
+      <w:tblGrid>
+        <w:gridCol w:w="9135"/>
+      </w:tblGrid>
+      <w:tr>
+        <w:trPr>
+          <w:trHeight w:val="45"/>
+          <w:tblCellSpacing w:w="0" w:type="dxa"/>
+        </w:trPr>
+        <w:tc>
+          <w:tcPr>
+            <w:tcW w:w="9135" w:type="dxa"/>
+            <w:tcBorders>
+              <w:top w:val="outset" w:sz="6" w:space="0" w:color="00000A"/>
+              <w:left w:val="outset" w:sz="6" w:space="0" w:color="00000A"/>
+              <w:bottom w:val="outset" w:sz="6" w:space="0" w:color="00000A"/>
+              <w:right w:val="outset" w:sz="6" w:space="0" w:color="00000A"/>
+            </w:tcBorders>
+            <w:hideMark/>
+          </w:tcPr>
+          <w:p>
+            <w:pPr>
+              <w:spacing w:before="100" w:beforeAutospacing="1" w:after="115"/>
+              <w:rPr>
+                <w:rFonts w:eastAsia="Times New Roman" w:cs="Times New Roman"/>
+                <w:szCs w:val="24"/>
+                <w:lang w:eastAsia="tr-TR"/>
+              </w:rPr>
+            </w:pPr>
+            <w:proofErr w:type="spellStart"/>
+            <w:r>
+              <w:rPr>
+                <w:rFonts w:eastAsia="Times New Roman" w:cs="Times New Roman"/>
+                <w:b/>
+                <w:bCs/>
+                <w:szCs w:val="24"/>
+                <w:lang w:eastAsia="tr-TR"/>
+              </w:rPr>
+              <w:lastRenderedPageBreak/>
+              <w:t>Use</w:t>
+            </w:r>
+            <w:proofErr w:type="spellEnd"/>
+            <w:r>
+              <w:rPr>
+                <w:rFonts w:eastAsia="Times New Roman" w:cs="Times New Roman"/>
+                <w:b/>
+                <w:bCs/>
+                <w:szCs w:val="24"/>
+                <w:lang w:eastAsia="tr-TR"/>
+              </w:rPr>
+              <w:t xml:space="preserve"> </w:t>
+            </w:r>
+            <w:proofErr w:type="spellStart"/>
+            <w:r>
+              <w:rPr>
+                <w:rFonts w:eastAsia="Times New Roman" w:cs="Times New Roman"/>
+                <w:b/>
+                <w:bCs/>
+                <w:szCs w:val="24"/>
+                <w:lang w:eastAsia="tr-TR"/>
+              </w:rPr>
+              <w:t>case</w:t>
+            </w:r>
+            <w:proofErr w:type="spellEnd"/>
+            <w:r>
+              <w:rPr>
+                <w:rFonts w:eastAsia="Times New Roman" w:cs="Times New Roman"/>
+                <w:b/>
+                <w:bCs/>
+                <w:szCs w:val="24"/>
+                <w:lang w:eastAsia="tr-TR"/>
+              </w:rPr>
+              <w:t xml:space="preserve"> name:</w:t>
+            </w:r>
+            <w:r>
+              <w:rPr>
+                <w:rFonts w:cs="Times New Roman"/>
+                <w:szCs w:val="24"/>
+              </w:rPr>
+              <w:t xml:space="preserve"> </w:t>
+            </w:r>
+            <w:proofErr w:type="spellStart"/>
+            <w:r>
+              <w:rPr>
+                <w:lang w:val="en-US"/>
+              </w:rPr>
+              <w:t>Deactive</w:t>
+            </w:r>
+            <w:proofErr w:type="spellEnd"/>
+            <w:r>
+              <w:rPr>
+                <w:lang w:val="en-US"/>
+              </w:rPr>
+              <w:t xml:space="preserve"> Club</w:t>
+            </w:r>
+          </w:p>
+        </w:tc>
+      </w:tr>
+      <w:tr>
+        <w:trPr>
+          <w:trHeight w:val="45"/>
+          <w:tblCellSpacing w:w="0" w:type="dxa"/>
+        </w:trPr>
+        <w:tc>
+          <w:tcPr>
+            <w:tcW w:w="9135" w:type="dxa"/>
+            <w:tcBorders>
+              <w:top w:val="outset" w:sz="6" w:space="0" w:color="00000A"/>
+              <w:left w:val="outset" w:sz="6" w:space="0" w:color="00000A"/>
+              <w:bottom w:val="outset" w:sz="6" w:space="0" w:color="00000A"/>
+              <w:right w:val="outset" w:sz="6" w:space="0" w:color="00000A"/>
+            </w:tcBorders>
+            <w:hideMark/>
+          </w:tcPr>
+          <w:p>
+            <w:pPr>
+              <w:spacing w:before="100" w:beforeAutospacing="1" w:after="115"/>
+              <w:rPr>
+                <w:rFonts w:eastAsia="Times New Roman" w:cs="Times New Roman"/>
+                <w:szCs w:val="24"/>
+                <w:lang w:eastAsia="tr-TR"/>
+              </w:rPr>
+            </w:pPr>
+            <w:proofErr w:type="spellStart"/>
+            <w:r>
+              <w:rPr>
+                <w:rFonts w:eastAsia="Times New Roman" w:cs="Times New Roman"/>
+                <w:b/>
+                <w:bCs/>
+                <w:szCs w:val="24"/>
+                <w:lang w:eastAsia="tr-TR"/>
+              </w:rPr>
+              <w:t>Participant</w:t>
+            </w:r>
+            <w:proofErr w:type="spellEnd"/>
+            <w:r>
+              <w:rPr>
+                <w:rFonts w:eastAsia="Times New Roman" w:cs="Times New Roman"/>
+                <w:b/>
+                <w:bCs/>
+                <w:szCs w:val="24"/>
+                <w:lang w:eastAsia="tr-TR"/>
+              </w:rPr>
+              <w:t xml:space="preserve"> </w:t>
+            </w:r>
+            <w:proofErr w:type="spellStart"/>
+            <w:r>
+              <w:rPr>
+                <w:rFonts w:eastAsia="Times New Roman" w:cs="Times New Roman"/>
+                <w:b/>
+                <w:bCs/>
+                <w:szCs w:val="24"/>
+                <w:lang w:eastAsia="tr-TR"/>
+              </w:rPr>
+              <w:t>actors</w:t>
+            </w:r>
+            <w:proofErr w:type="spellEnd"/>
+            <w:r>
+              <w:rPr>
+                <w:rFonts w:eastAsia="Times New Roman" w:cs="Times New Roman"/>
+                <w:b/>
+                <w:bCs/>
+                <w:szCs w:val="24"/>
+                <w:lang w:eastAsia="tr-TR"/>
+              </w:rPr>
+              <w:t xml:space="preserve">: </w:t>
+            </w:r>
+            <w:proofErr w:type="spellStart"/>
+            <w:r>
+              <w:rPr>
+                <w:rFonts w:cs="Times New Roman"/>
+                <w:szCs w:val="24"/>
+              </w:rPr>
+              <w:t>Initiated</w:t>
+            </w:r>
+            <w:proofErr w:type="spellEnd"/>
+            <w:r>
+              <w:rPr>
+                <w:rFonts w:cs="Times New Roman"/>
+                <w:szCs w:val="24"/>
+              </w:rPr>
+              <w:t xml:space="preserve"> </w:t>
+            </w:r>
+            <w:proofErr w:type="spellStart"/>
+            <w:r>
+              <w:rPr>
+                <w:rFonts w:cs="Times New Roman"/>
+                <w:szCs w:val="24"/>
+              </w:rPr>
+              <w:t>by</w:t>
+            </w:r>
+            <w:proofErr w:type="spellEnd"/>
+            <w:r>
+              <w:rPr>
+                <w:rFonts w:cs="Times New Roman"/>
+                <w:szCs w:val="24"/>
+              </w:rPr>
+              <w:t xml:space="preserve"> </w:t>
+            </w:r>
+            <w:proofErr w:type="spellStart"/>
+            <w:r>
+              <w:rPr>
+                <w:rFonts w:cs="Times New Roman"/>
+                <w:szCs w:val="24"/>
+              </w:rPr>
+              <w:t>Moderator</w:t>
+            </w:r>
+            <w:proofErr w:type="spellEnd"/>
+            <w:r>
+              <w:rPr>
+                <w:rFonts w:cs="Times New Roman"/>
+                <w:szCs w:val="24"/>
+              </w:rPr>
+              <w:t xml:space="preserve">, </w:t>
+            </w:r>
+            <w:proofErr w:type="spellStart"/>
+            <w:r>
+              <w:rPr>
+                <w:rFonts w:cs="Times New Roman"/>
+                <w:szCs w:val="24"/>
+              </w:rPr>
+              <w:t>Admin</w:t>
+            </w:r>
+            <w:proofErr w:type="spellEnd"/>
+          </w:p>
+        </w:tc>
+      </w:tr>
+      <w:tr>
+        <w:trPr>
+          <w:trHeight w:val="45"/>
+          <w:tblCellSpacing w:w="0" w:type="dxa"/>
+        </w:trPr>
+        <w:tc>
+          <w:tcPr>
+            <w:tcW w:w="9135" w:type="dxa"/>
+            <w:tcBorders>
+              <w:top w:val="outset" w:sz="6" w:space="0" w:color="00000A"/>
+              <w:left w:val="outset" w:sz="6" w:space="0" w:color="00000A"/>
+              <w:bottom w:val="outset" w:sz="6" w:space="0" w:color="00000A"/>
+              <w:right w:val="outset" w:sz="6" w:space="0" w:color="00000A"/>
+            </w:tcBorders>
+            <w:hideMark/>
+          </w:tcPr>
+          <w:p>
+            <w:pPr>
+              <w:spacing w:before="100" w:beforeAutospacing="1" w:after="0"/>
+              <w:rPr>
+                <w:rFonts w:eastAsia="Times New Roman" w:cs="Times New Roman"/>
+                <w:b/>
+                <w:bCs/>
+                <w:szCs w:val="24"/>
+                <w:lang w:eastAsia="tr-TR"/>
+              </w:rPr>
+            </w:pPr>
+            <w:proofErr w:type="spellStart"/>
+            <w:r>
+              <w:rPr>
+                <w:rFonts w:eastAsia="Times New Roman" w:cs="Times New Roman"/>
+                <w:b/>
+                <w:bCs/>
+                <w:szCs w:val="24"/>
+                <w:lang w:eastAsia="tr-TR"/>
+              </w:rPr>
+              <w:t>Flow</w:t>
+            </w:r>
+            <w:proofErr w:type="spellEnd"/>
+            <w:r>
+              <w:rPr>
+                <w:rFonts w:eastAsia="Times New Roman" w:cs="Times New Roman"/>
+                <w:b/>
+                <w:bCs/>
+                <w:szCs w:val="24"/>
+                <w:lang w:eastAsia="tr-TR"/>
+              </w:rPr>
+              <w:t xml:space="preserve"> of </w:t>
+            </w:r>
+            <w:proofErr w:type="spellStart"/>
+            <w:r>
+              <w:rPr>
+                <w:rFonts w:eastAsia="Times New Roman" w:cs="Times New Roman"/>
+                <w:b/>
+                <w:bCs/>
+                <w:szCs w:val="24"/>
+                <w:lang w:eastAsia="tr-TR"/>
+              </w:rPr>
+              <w:t>events</w:t>
+            </w:r>
+            <w:proofErr w:type="spellEnd"/>
+            <w:r>
+              <w:rPr>
+                <w:rFonts w:eastAsia="Times New Roman" w:cs="Times New Roman"/>
+                <w:b/>
+                <w:bCs/>
+                <w:szCs w:val="24"/>
+                <w:lang w:eastAsia="tr-TR"/>
+              </w:rPr>
+              <w:t xml:space="preserve">: </w:t>
+            </w:r>
+          </w:p>
+          <w:p>
+            <w:pPr>
+              <w:pStyle w:val="ListeParagraf"/>
+              <w:numPr>
+                <w:ilvl w:val="0"/>
+                <w:numId w:val="5"/>
+              </w:numPr>
+              <w:rPr>
+                <w:lang w:val="en-US"/>
+              </w:rPr>
+            </w:pPr>
+            <w:r>
+              <w:rPr>
+                <w:lang w:val="en-US"/>
+              </w:rPr>
+              <w:t>Moderator sees a navigation bar at the home page and clicks on Moderator Panel at the navigation bar.</w:t>
+            </w:r>
+          </w:p>
+          <w:p>
+            <w:pPr>
+              <w:pStyle w:val="ListeParagraf"/>
+              <w:numPr>
+                <w:ilvl w:val="0"/>
+                <w:numId w:val="5"/>
+              </w:numPr>
+              <w:rPr>
+                <w:lang w:val="en-US"/>
+              </w:rPr>
+            </w:pPr>
+            <w:r>
+              <w:rPr>
+                <w:lang w:val="en-US"/>
+              </w:rPr>
+              <w:t xml:space="preserve">System displays a page where the Moderator can Add/Edit Clubs and Add/Edit Events. </w:t>
+            </w:r>
+          </w:p>
+          <w:p>
+            <w:pPr>
+              <w:pStyle w:val="ListeParagraf"/>
+              <w:numPr>
+                <w:ilvl w:val="0"/>
+                <w:numId w:val="5"/>
+              </w:numPr>
+              <w:rPr>
+                <w:lang w:val="en-US"/>
+              </w:rPr>
+            </w:pPr>
+            <w:r>
+              <w:rPr>
+                <w:lang w:val="en-US"/>
+              </w:rPr>
+              <w:t>Moderator clicks on Edit Club button.</w:t>
+            </w:r>
+          </w:p>
+          <w:p>
+            <w:pPr>
+              <w:pStyle w:val="ListeParagraf"/>
+              <w:numPr>
+                <w:ilvl w:val="0"/>
+                <w:numId w:val="5"/>
+              </w:numPr>
+              <w:rPr>
+                <w:lang w:val="en-US"/>
+              </w:rPr>
+            </w:pPr>
+            <w:r>
+              <w:rPr>
+                <w:lang w:val="en-US"/>
+              </w:rPr>
+              <w:t xml:space="preserve">System </w:t>
+            </w:r>
+            <w:r>
+              <w:rPr>
+                <w:lang w:val="en-US"/>
+              </w:rPr>
+              <w:t>displays all the clubs with a button to edit the clubs and clicks on the button</w:t>
+            </w:r>
+            <w:r>
+              <w:rPr>
+                <w:lang w:val="en-US"/>
+              </w:rPr>
+              <w:t>.</w:t>
+            </w:r>
+          </w:p>
+          <w:p>
+            <w:pPr>
+              <w:pStyle w:val="ListeParagraf"/>
+              <w:numPr>
+                <w:ilvl w:val="0"/>
+                <w:numId w:val="5"/>
+              </w:numPr>
+              <w:rPr>
+                <w:lang w:val="en-US"/>
+              </w:rPr>
+            </w:pPr>
+            <w:r>
+              <w:rPr>
+                <w:lang w:val="en-US"/>
+              </w:rPr>
+              <w:t>Moderator displays the information of the Club s/he has chosen and changes the status as draw and clicks on the Save button</w:t>
+            </w:r>
+            <w:r>
+              <w:rPr>
+                <w:lang w:val="en-US"/>
+              </w:rPr>
+              <w:t xml:space="preserve">. </w:t>
+            </w:r>
+          </w:p>
+        </w:tc>
+      </w:tr>
+      <w:tr>
+        <w:trPr>
+          <w:trHeight w:val="45"/>
+          <w:tblCellSpacing w:w="0" w:type="dxa"/>
+        </w:trPr>
+        <w:tc>
+          <w:tcPr>
+            <w:tcW w:w="9135" w:type="dxa"/>
+            <w:tcBorders>
+              <w:top w:val="outset" w:sz="6" w:space="0" w:color="00000A"/>
+              <w:left w:val="outset" w:sz="6" w:space="0" w:color="00000A"/>
+              <w:bottom w:val="outset" w:sz="6" w:space="0" w:color="00000A"/>
+              <w:right w:val="outset" w:sz="6" w:space="0" w:color="00000A"/>
+            </w:tcBorders>
+            <w:hideMark/>
+          </w:tcPr>
+          <w:p>
+            <w:pPr>
+              <w:rPr>
+                <w:rFonts w:cs="Times New Roman"/>
+                <w:szCs w:val="24"/>
+              </w:rPr>
+            </w:pPr>
+            <w:proofErr w:type="spellStart"/>
+            <w:r>
+              <w:rPr>
+                <w:rFonts w:eastAsia="Times New Roman" w:cs="Times New Roman"/>
+                <w:b/>
+                <w:bCs/>
+                <w:szCs w:val="24"/>
+                <w:lang w:eastAsia="tr-TR"/>
+              </w:rPr>
+              <w:t>Entry</w:t>
+            </w:r>
+            <w:proofErr w:type="spellEnd"/>
+            <w:r>
+              <w:rPr>
+                <w:rFonts w:eastAsia="Times New Roman" w:cs="Times New Roman"/>
+                <w:b/>
+                <w:bCs/>
+                <w:szCs w:val="24"/>
+                <w:lang w:eastAsia="tr-TR"/>
+              </w:rPr>
+              <w:t xml:space="preserve"> </w:t>
+            </w:r>
+            <w:proofErr w:type="spellStart"/>
+            <w:r>
+              <w:rPr>
+                <w:rFonts w:eastAsia="Times New Roman" w:cs="Times New Roman"/>
+                <w:b/>
+                <w:bCs/>
+                <w:szCs w:val="24"/>
+                <w:lang w:eastAsia="tr-TR"/>
+              </w:rPr>
+              <w:t>Condition</w:t>
+            </w:r>
+            <w:proofErr w:type="spellEnd"/>
+            <w:r>
+              <w:rPr>
+                <w:rFonts w:eastAsia="Times New Roman" w:cs="Times New Roman"/>
+                <w:b/>
+                <w:bCs/>
+                <w:szCs w:val="24"/>
+                <w:lang w:eastAsia="tr-TR"/>
+              </w:rPr>
+              <w:t>:</w:t>
+            </w:r>
+            <w:r>
+              <w:rPr>
+                <w:rFonts w:cs="Times New Roman"/>
+                <w:szCs w:val="24"/>
+              </w:rPr>
+              <w:t xml:space="preserve"> </w:t>
+            </w:r>
+            <w:proofErr w:type="spellStart"/>
+            <w:r>
+              <w:rPr>
+                <w:rFonts w:cs="Times New Roman"/>
+                <w:szCs w:val="24"/>
+              </w:rPr>
+              <w:t>Moderator</w:t>
+            </w:r>
+            <w:proofErr w:type="spellEnd"/>
+            <w:r>
+              <w:rPr>
+                <w:rFonts w:cs="Times New Roman"/>
+                <w:szCs w:val="24"/>
+              </w:rPr>
+              <w:t xml:space="preserve"> </w:t>
+            </w:r>
+            <w:proofErr w:type="spellStart"/>
+            <w:r>
+              <w:rPr>
+                <w:rFonts w:cs="Times New Roman"/>
+                <w:szCs w:val="24"/>
+              </w:rPr>
+              <w:t>should</w:t>
+            </w:r>
+            <w:proofErr w:type="spellEnd"/>
+            <w:r>
+              <w:rPr>
+                <w:rFonts w:cs="Times New Roman"/>
+                <w:szCs w:val="24"/>
+              </w:rPr>
+              <w:t xml:space="preserve"> be </w:t>
+            </w:r>
+            <w:proofErr w:type="spellStart"/>
+            <w:r>
+              <w:rPr>
+                <w:rFonts w:cs="Times New Roman"/>
+                <w:szCs w:val="24"/>
+              </w:rPr>
+              <w:t>logged</w:t>
+            </w:r>
+            <w:proofErr w:type="spellEnd"/>
+            <w:r>
+              <w:rPr>
+                <w:rFonts w:cs="Times New Roman"/>
+                <w:szCs w:val="24"/>
+              </w:rPr>
+              <w:t xml:space="preserve"> in </w:t>
+            </w:r>
+            <w:proofErr w:type="spellStart"/>
+            <w:r>
+              <w:rPr>
+                <w:rFonts w:cs="Times New Roman"/>
+                <w:szCs w:val="24"/>
+              </w:rPr>
+              <w:t>with</w:t>
+            </w:r>
+            <w:proofErr w:type="spellEnd"/>
+            <w:r>
+              <w:rPr>
+                <w:rFonts w:cs="Times New Roman"/>
+                <w:szCs w:val="24"/>
+              </w:rPr>
+              <w:t xml:space="preserve"> </w:t>
+            </w:r>
+            <w:proofErr w:type="spellStart"/>
+            <w:r>
+              <w:rPr>
+                <w:rFonts w:cs="Times New Roman"/>
+                <w:szCs w:val="24"/>
+              </w:rPr>
+              <w:t>the</w:t>
+            </w:r>
+            <w:proofErr w:type="spellEnd"/>
+            <w:r>
+              <w:rPr>
+                <w:rFonts w:cs="Times New Roman"/>
+                <w:szCs w:val="24"/>
+              </w:rPr>
+              <w:t xml:space="preserve"> </w:t>
+            </w:r>
+            <w:r>
+              <w:rPr>
+                <w:rFonts w:cs="Times New Roman"/>
+                <w:szCs w:val="24"/>
+              </w:rPr>
+              <w:t>web site</w:t>
+            </w:r>
+            <w:r>
+              <w:rPr>
+                <w:rFonts w:cs="Times New Roman"/>
+                <w:szCs w:val="24"/>
+              </w:rPr>
+              <w:t>.</w:t>
+            </w:r>
+          </w:p>
+        </w:tc>
+      </w:tr>
+      <w:tr>
+        <w:trPr>
+          <w:trHeight w:val="20"/>
+          <w:tblCellSpacing w:w="0" w:type="dxa"/>
+        </w:trPr>
+        <w:tc>
+          <w:tcPr>
+            <w:tcW w:w="9135" w:type="dxa"/>
+            <w:tcBorders>
+              <w:top w:val="outset" w:sz="6" w:space="0" w:color="00000A"/>
+              <w:left w:val="outset" w:sz="6" w:space="0" w:color="00000A"/>
+              <w:bottom w:val="outset" w:sz="6" w:space="0" w:color="00000A"/>
+              <w:right w:val="outset" w:sz="6" w:space="0" w:color="00000A"/>
+            </w:tcBorders>
+            <w:hideMark/>
+          </w:tcPr>
+          <w:p>
+            <w:pPr>
+              <w:rPr>
+                <w:rFonts w:cs="Times New Roman"/>
+                <w:szCs w:val="24"/>
+              </w:rPr>
+            </w:pPr>
+            <w:proofErr w:type="spellStart"/>
+            <w:r>
+              <w:rPr>
+                <w:rFonts w:eastAsia="Times New Roman" w:cs="Times New Roman"/>
+                <w:b/>
+                <w:bCs/>
+                <w:szCs w:val="24"/>
+                <w:lang w:eastAsia="tr-TR"/>
+              </w:rPr>
+              <w:t>Exit</w:t>
+            </w:r>
+            <w:proofErr w:type="spellEnd"/>
+            <w:r>
+              <w:rPr>
+                <w:rFonts w:eastAsia="Times New Roman" w:cs="Times New Roman"/>
+                <w:b/>
+                <w:bCs/>
+                <w:szCs w:val="24"/>
+                <w:lang w:eastAsia="tr-TR"/>
+              </w:rPr>
+              <w:t xml:space="preserve"> </w:t>
+            </w:r>
+            <w:proofErr w:type="spellStart"/>
+            <w:r>
+              <w:rPr>
+                <w:rFonts w:eastAsia="Times New Roman" w:cs="Times New Roman"/>
+                <w:b/>
+                <w:bCs/>
+                <w:szCs w:val="24"/>
+                <w:lang w:eastAsia="tr-TR"/>
+              </w:rPr>
+              <w:t>Condition</w:t>
+            </w:r>
+            <w:proofErr w:type="spellEnd"/>
+            <w:r>
+              <w:rPr>
+                <w:rFonts w:eastAsia="Times New Roman" w:cs="Times New Roman"/>
+                <w:b/>
+                <w:bCs/>
+                <w:szCs w:val="24"/>
+                <w:lang w:eastAsia="tr-TR"/>
+              </w:rPr>
+              <w:t xml:space="preserve">: </w:t>
+            </w:r>
+            <w:r>
+              <w:rPr>
+                <w:lang w:val="en-US"/>
+              </w:rPr>
+              <w:t>System returns her/him to the Moderator Panel page.</w:t>
+            </w:r>
+          </w:p>
+        </w:tc>
+      </w:tr>
+      <w:tr>
+        <w:trPr>
+          <w:trHeight w:val="20"/>
+          <w:tblCellSpacing w:w="0" w:type="dxa"/>
+        </w:trPr>
+        <w:tc>
+          <w:tcPr>
+            <w:tcW w:w="9135" w:type="dxa"/>
+            <w:tcBorders>
+              <w:top w:val="outset" w:sz="6" w:space="0" w:color="00000A"/>
+              <w:left w:val="outset" w:sz="6" w:space="0" w:color="00000A"/>
+              <w:bottom w:val="outset" w:sz="6" w:space="0" w:color="00000A"/>
+              <w:right w:val="outset" w:sz="6" w:space="0" w:color="00000A"/>
+            </w:tcBorders>
+            <w:hideMark/>
+          </w:tcPr>
+          <w:p>
+            <w:pPr>
+              <w:spacing w:line="252" w:lineRule="auto"/>
+              <w:rPr>
+                <w:rFonts w:cs="Times New Roman"/>
+                <w:szCs w:val="24"/>
+              </w:rPr>
+            </w:pPr>
+            <w:proofErr w:type="spellStart"/>
+            <w:r>
+              <w:rPr>
+                <w:rFonts w:cs="Times New Roman"/>
+                <w:b/>
+                <w:bCs/>
+                <w:szCs w:val="24"/>
+              </w:rPr>
+              <w:t>Quality</w:t>
+            </w:r>
+            <w:proofErr w:type="spellEnd"/>
+            <w:r>
+              <w:rPr>
+                <w:rFonts w:cs="Times New Roman"/>
+                <w:b/>
+                <w:bCs/>
+                <w:szCs w:val="24"/>
+              </w:rPr>
+              <w:t xml:space="preserve"> </w:t>
+            </w:r>
+            <w:proofErr w:type="spellStart"/>
+            <w:r>
+              <w:rPr>
+                <w:rFonts w:cs="Times New Roman"/>
+                <w:b/>
+                <w:bCs/>
+                <w:szCs w:val="24"/>
+              </w:rPr>
+              <w:t>Requirements</w:t>
+            </w:r>
+            <w:proofErr w:type="spellEnd"/>
+            <w:r>
+              <w:rPr>
+                <w:rFonts w:cs="Times New Roman"/>
+                <w:b/>
+                <w:bCs/>
+                <w:szCs w:val="24"/>
+              </w:rPr>
+              <w:t>:</w:t>
+            </w:r>
+            <w:r>
+              <w:rPr>
+                <w:rFonts w:cs="Times New Roman"/>
+                <w:szCs w:val="24"/>
+              </w:rPr>
+              <w:t xml:space="preserve"> </w:t>
+            </w:r>
+          </w:p>
+          <w:p>
+            <w:pPr>
+              <w:spacing w:line="252" w:lineRule="auto"/>
+              <w:rPr>
+                <w:rFonts w:cs="Times New Roman"/>
+                <w:szCs w:val="24"/>
+              </w:rPr>
+            </w:pPr>
+            <w:proofErr w:type="spellStart"/>
+            <w:r>
+              <w:rPr>
+                <w:rFonts w:cs="Times New Roman"/>
+                <w:szCs w:val="24"/>
+              </w:rPr>
+              <w:t>None</w:t>
+            </w:r>
+            <w:proofErr w:type="spellEnd"/>
+            <w:r>
+              <w:rPr>
+                <w:rFonts w:cs="Times New Roman"/>
+                <w:szCs w:val="24"/>
+              </w:rPr>
+              <w:t xml:space="preserve">. </w:t>
+            </w:r>
+          </w:p>
+        </w:tc>
+      </w:tr>
+    </w:tbl>
+    <w:p>
+      <w:pPr>
+        <w:rPr>
+          <w:color w:val="7030A0"/>
+        </w:rPr>
+      </w:pPr>
+    </w:p>
+    <w:tbl>
+      <w:tblPr>
+        <w:tblW w:w="9135" w:type="dxa"/>
+        <w:tblCellSpacing w:w="0" w:type="dxa"/>
+        <w:tblBorders>
+          <w:top w:val="outset" w:sz="6" w:space="0" w:color="00000A"/>
+          <w:left w:val="outset" w:sz="6" w:space="0" w:color="00000A"/>
+          <w:bottom w:val="outset" w:sz="6" w:space="0" w:color="00000A"/>
+          <w:right w:val="outset" w:sz="6" w:space="0" w:color="00000A"/>
+        </w:tblBorders>
+        <w:tblCellMar>
+          <w:top w:w="105" w:type="dxa"/>
+          <w:left w:w="105" w:type="dxa"/>
+          <w:bottom w:w="105" w:type="dxa"/>
+          <w:right w:w="105" w:type="dxa"/>
+        </w:tblCellMar>
+        <w:tblLook w:val="04A0" w:firstRow="1" w:lastRow="0" w:firstColumn="1" w:lastColumn="0" w:noHBand="0" w:noVBand="1"/>
+      </w:tblPr>
+      <w:tblGrid>
+        <w:gridCol w:w="9135"/>
+      </w:tblGrid>
+      <w:tr>
+        <w:trPr>
+          <w:trHeight w:val="45"/>
+          <w:tblCellSpacing w:w="0" w:type="dxa"/>
+        </w:trPr>
+        <w:tc>
+          <w:tcPr>
+            <w:tcW w:w="9135" w:type="dxa"/>
+            <w:tcBorders>
+              <w:top w:val="outset" w:sz="6" w:space="0" w:color="00000A"/>
+              <w:left w:val="outset" w:sz="6" w:space="0" w:color="00000A"/>
+              <w:bottom w:val="outset" w:sz="6" w:space="0" w:color="00000A"/>
+              <w:right w:val="outset" w:sz="6" w:space="0" w:color="00000A"/>
+            </w:tcBorders>
+            <w:hideMark/>
+          </w:tcPr>
+          <w:p>
+            <w:pPr>
+              <w:spacing w:before="100" w:beforeAutospacing="1" w:after="115"/>
+              <w:rPr>
+                <w:rFonts w:eastAsia="Times New Roman" w:cs="Times New Roman"/>
+                <w:szCs w:val="24"/>
+                <w:lang w:eastAsia="tr-TR"/>
+              </w:rPr>
+            </w:pPr>
+            <w:proofErr w:type="spellStart"/>
+            <w:r>
+              <w:rPr>
+                <w:rFonts w:eastAsia="Times New Roman" w:cs="Times New Roman"/>
+                <w:b/>
+                <w:bCs/>
+                <w:szCs w:val="24"/>
+                <w:lang w:eastAsia="tr-TR"/>
+              </w:rPr>
+              <w:t>Use</w:t>
+            </w:r>
+            <w:proofErr w:type="spellEnd"/>
+            <w:r>
+              <w:rPr>
+                <w:rFonts w:eastAsia="Times New Roman" w:cs="Times New Roman"/>
+                <w:b/>
+                <w:bCs/>
+                <w:szCs w:val="24"/>
+                <w:lang w:eastAsia="tr-TR"/>
+              </w:rPr>
+              <w:t xml:space="preserve"> </w:t>
+            </w:r>
+            <w:proofErr w:type="spellStart"/>
+            <w:r>
+              <w:rPr>
+                <w:rFonts w:eastAsia="Times New Roman" w:cs="Times New Roman"/>
+                <w:b/>
+                <w:bCs/>
+                <w:szCs w:val="24"/>
+                <w:lang w:eastAsia="tr-TR"/>
+              </w:rPr>
+              <w:t>case</w:t>
+            </w:r>
+            <w:proofErr w:type="spellEnd"/>
+            <w:r>
+              <w:rPr>
+                <w:rFonts w:eastAsia="Times New Roman" w:cs="Times New Roman"/>
+                <w:b/>
+                <w:bCs/>
+                <w:szCs w:val="24"/>
+                <w:lang w:eastAsia="tr-TR"/>
+              </w:rPr>
+              <w:t xml:space="preserve"> name:</w:t>
+            </w:r>
+            <w:r>
+              <w:rPr>
+                <w:rFonts w:cs="Times New Roman"/>
+                <w:szCs w:val="24"/>
+              </w:rPr>
+              <w:t xml:space="preserve"> </w:t>
+            </w:r>
+            <w:proofErr w:type="spellStart"/>
+            <w:r>
+              <w:rPr>
+                <w:lang w:val="en-US"/>
+              </w:rPr>
+              <w:t>Deactive</w:t>
+            </w:r>
+            <w:proofErr w:type="spellEnd"/>
+            <w:r>
+              <w:rPr>
+                <w:lang w:val="en-US"/>
+              </w:rPr>
+              <w:t xml:space="preserve"> Event</w:t>
+            </w:r>
+          </w:p>
+        </w:tc>
+      </w:tr>
+      <w:tr>
+        <w:trPr>
+          <w:trHeight w:val="45"/>
+          <w:tblCellSpacing w:w="0" w:type="dxa"/>
+        </w:trPr>
+        <w:tc>
+          <w:tcPr>
+            <w:tcW w:w="9135" w:type="dxa"/>
+            <w:tcBorders>
+              <w:top w:val="outset" w:sz="6" w:space="0" w:color="00000A"/>
+              <w:left w:val="outset" w:sz="6" w:space="0" w:color="00000A"/>
+              <w:bottom w:val="outset" w:sz="6" w:space="0" w:color="00000A"/>
+              <w:right w:val="outset" w:sz="6" w:space="0" w:color="00000A"/>
+            </w:tcBorders>
+            <w:hideMark/>
+          </w:tcPr>
+          <w:p>
+            <w:pPr>
+              <w:spacing w:before="100" w:beforeAutospacing="1" w:after="115"/>
+              <w:rPr>
+                <w:rFonts w:eastAsia="Times New Roman" w:cs="Times New Roman"/>
+                <w:szCs w:val="24"/>
+                <w:lang w:eastAsia="tr-TR"/>
+              </w:rPr>
+            </w:pPr>
+            <w:proofErr w:type="spellStart"/>
+            <w:r>
+              <w:rPr>
+                <w:rFonts w:eastAsia="Times New Roman" w:cs="Times New Roman"/>
+                <w:b/>
+                <w:bCs/>
+                <w:szCs w:val="24"/>
+                <w:lang w:eastAsia="tr-TR"/>
+              </w:rPr>
+              <w:t>Participant</w:t>
+            </w:r>
+            <w:proofErr w:type="spellEnd"/>
+            <w:r>
+              <w:rPr>
+                <w:rFonts w:eastAsia="Times New Roman" w:cs="Times New Roman"/>
+                <w:b/>
+                <w:bCs/>
+                <w:szCs w:val="24"/>
+                <w:lang w:eastAsia="tr-TR"/>
+              </w:rPr>
+              <w:t xml:space="preserve"> </w:t>
+            </w:r>
+            <w:proofErr w:type="spellStart"/>
+            <w:r>
+              <w:rPr>
+                <w:rFonts w:eastAsia="Times New Roman" w:cs="Times New Roman"/>
+                <w:b/>
+                <w:bCs/>
+                <w:szCs w:val="24"/>
+                <w:lang w:eastAsia="tr-TR"/>
+              </w:rPr>
+              <w:t>actors</w:t>
+            </w:r>
+            <w:proofErr w:type="spellEnd"/>
+            <w:r>
+              <w:rPr>
+                <w:rFonts w:eastAsia="Times New Roman" w:cs="Times New Roman"/>
+                <w:b/>
+                <w:bCs/>
+                <w:szCs w:val="24"/>
+                <w:lang w:eastAsia="tr-TR"/>
+              </w:rPr>
+              <w:t xml:space="preserve">: </w:t>
+            </w:r>
+            <w:proofErr w:type="spellStart"/>
+            <w:r>
+              <w:rPr>
+                <w:rFonts w:cs="Times New Roman"/>
+                <w:szCs w:val="24"/>
+              </w:rPr>
+              <w:t>Initiated</w:t>
+            </w:r>
+            <w:proofErr w:type="spellEnd"/>
+            <w:r>
+              <w:rPr>
+                <w:rFonts w:cs="Times New Roman"/>
+                <w:szCs w:val="24"/>
+              </w:rPr>
+              <w:t xml:space="preserve"> </w:t>
+            </w:r>
+            <w:proofErr w:type="spellStart"/>
+            <w:r>
+              <w:rPr>
+                <w:rFonts w:cs="Times New Roman"/>
+                <w:szCs w:val="24"/>
+              </w:rPr>
+              <w:t>by</w:t>
+            </w:r>
+            <w:proofErr w:type="spellEnd"/>
+            <w:r>
+              <w:rPr>
+                <w:rFonts w:cs="Times New Roman"/>
+                <w:szCs w:val="24"/>
+              </w:rPr>
+              <w:t xml:space="preserve"> </w:t>
+            </w:r>
+            <w:proofErr w:type="spellStart"/>
+            <w:r>
+              <w:rPr>
+                <w:rFonts w:cs="Times New Roman"/>
+                <w:szCs w:val="24"/>
+              </w:rPr>
+              <w:t>Moderator</w:t>
+            </w:r>
+            <w:proofErr w:type="spellEnd"/>
+            <w:r>
+              <w:rPr>
+                <w:rFonts w:cs="Times New Roman"/>
+                <w:szCs w:val="24"/>
+              </w:rPr>
+              <w:t xml:space="preserve">, </w:t>
+            </w:r>
+            <w:proofErr w:type="spellStart"/>
+            <w:r>
+              <w:rPr>
+                <w:rFonts w:cs="Times New Roman"/>
+                <w:szCs w:val="24"/>
+              </w:rPr>
+              <w:t>Admin</w:t>
+            </w:r>
+            <w:proofErr w:type="spellEnd"/>
+          </w:p>
+        </w:tc>
+      </w:tr>
+      <w:tr>
+        <w:trPr>
+          <w:trHeight w:val="45"/>
+          <w:tblCellSpacing w:w="0" w:type="dxa"/>
+        </w:trPr>
+        <w:tc>
+          <w:tcPr>
+            <w:tcW w:w="9135" w:type="dxa"/>
+            <w:tcBorders>
+              <w:top w:val="outset" w:sz="6" w:space="0" w:color="00000A"/>
+              <w:left w:val="outset" w:sz="6" w:space="0" w:color="00000A"/>
+              <w:bottom w:val="outset" w:sz="6" w:space="0" w:color="00000A"/>
+              <w:right w:val="outset" w:sz="6" w:space="0" w:color="00000A"/>
+            </w:tcBorders>
+            <w:hideMark/>
+          </w:tcPr>
+          <w:p>
+            <w:pPr>
+              <w:spacing w:before="100" w:beforeAutospacing="1" w:after="0"/>
+              <w:rPr>
+                <w:rFonts w:eastAsia="Times New Roman" w:cs="Times New Roman"/>
+                <w:b/>
+                <w:bCs/>
+                <w:szCs w:val="24"/>
+                <w:lang w:eastAsia="tr-TR"/>
+              </w:rPr>
+            </w:pPr>
+            <w:proofErr w:type="spellStart"/>
+            <w:r>
+              <w:rPr>
+                <w:rFonts w:eastAsia="Times New Roman" w:cs="Times New Roman"/>
+                <w:b/>
+                <w:bCs/>
+                <w:szCs w:val="24"/>
+                <w:lang w:eastAsia="tr-TR"/>
+              </w:rPr>
+              <w:t>Flow</w:t>
+            </w:r>
+            <w:proofErr w:type="spellEnd"/>
+            <w:r>
+              <w:rPr>
+                <w:rFonts w:eastAsia="Times New Roman" w:cs="Times New Roman"/>
+                <w:b/>
+                <w:bCs/>
+                <w:szCs w:val="24"/>
+                <w:lang w:eastAsia="tr-TR"/>
+              </w:rPr>
+              <w:t xml:space="preserve"> of </w:t>
+            </w:r>
+            <w:proofErr w:type="spellStart"/>
+            <w:r>
+              <w:rPr>
+                <w:rFonts w:eastAsia="Times New Roman" w:cs="Times New Roman"/>
+                <w:b/>
+                <w:bCs/>
+                <w:szCs w:val="24"/>
+                <w:lang w:eastAsia="tr-TR"/>
+              </w:rPr>
+              <w:t>events</w:t>
+            </w:r>
+            <w:proofErr w:type="spellEnd"/>
+            <w:r>
+              <w:rPr>
+                <w:rFonts w:eastAsia="Times New Roman" w:cs="Times New Roman"/>
+                <w:b/>
+                <w:bCs/>
+                <w:szCs w:val="24"/>
+                <w:lang w:eastAsia="tr-TR"/>
+              </w:rPr>
+              <w:t xml:space="preserve">: </w:t>
+            </w:r>
+          </w:p>
+          <w:p>
+            <w:pPr>
+              <w:pStyle w:val="ListeParagraf"/>
+              <w:numPr>
+                <w:ilvl w:val="0"/>
+                <w:numId w:val="6"/>
+              </w:numPr>
+              <w:rPr>
+                <w:lang w:val="en-US"/>
+              </w:rPr>
+            </w:pPr>
+            <w:r>
+              <w:rPr>
+                <w:lang w:val="en-US"/>
+              </w:rPr>
+              <w:t>Moderator sees a navigation bar at the home page and clicks on Moderator Panel at the navigation bar.</w:t>
+            </w:r>
+          </w:p>
+          <w:p>
+            <w:pPr>
+              <w:pStyle w:val="ListeParagraf"/>
+              <w:numPr>
+                <w:ilvl w:val="0"/>
+                <w:numId w:val="6"/>
+              </w:numPr>
+              <w:rPr>
+                <w:lang w:val="en-US"/>
+              </w:rPr>
+            </w:pPr>
+            <w:r>
+              <w:rPr>
+                <w:lang w:val="en-US"/>
+              </w:rPr>
+              <w:t xml:space="preserve">System displays a page where the Moderator can Add/Edit Clubs and Add/Edit Events. </w:t>
+            </w:r>
+          </w:p>
+          <w:p>
+            <w:pPr>
+              <w:pStyle w:val="ListeParagraf"/>
+              <w:numPr>
+                <w:ilvl w:val="0"/>
+                <w:numId w:val="6"/>
+              </w:numPr>
+              <w:rPr>
+                <w:lang w:val="en-US"/>
+              </w:rPr>
+            </w:pPr>
+            <w:r>
+              <w:rPr>
+                <w:lang w:val="en-US"/>
+              </w:rPr>
+              <w:t>Moderator clicks on Edit Event button.</w:t>
+            </w:r>
+          </w:p>
+          <w:p>
+            <w:pPr>
+              <w:pStyle w:val="ListeParagraf"/>
+              <w:numPr>
+                <w:ilvl w:val="0"/>
+                <w:numId w:val="6"/>
+              </w:numPr>
+              <w:rPr>
+                <w:lang w:val="en-US"/>
+              </w:rPr>
+            </w:pPr>
+            <w:r>
+              <w:rPr>
+                <w:lang w:val="en-US"/>
+              </w:rPr>
+              <w:t xml:space="preserve">System </w:t>
+            </w:r>
+            <w:r>
+              <w:rPr>
+                <w:lang w:val="en-US"/>
+              </w:rPr>
+              <w:t xml:space="preserve">displays all the </w:t>
+            </w:r>
+            <w:r>
+              <w:rPr>
+                <w:lang w:val="en-US"/>
+              </w:rPr>
+              <w:t>events</w:t>
+            </w:r>
+            <w:r>
+              <w:rPr>
+                <w:lang w:val="en-US"/>
+              </w:rPr>
+              <w:t xml:space="preserve"> with a button to edit the </w:t>
+            </w:r>
+            <w:r>
+              <w:rPr>
+                <w:lang w:val="en-US"/>
+              </w:rPr>
+              <w:t>events</w:t>
+            </w:r>
+            <w:r>
+              <w:rPr>
+                <w:lang w:val="en-US"/>
+              </w:rPr>
+              <w:t xml:space="preserve"> and clicks on the button</w:t>
+            </w:r>
+            <w:r>
+              <w:rPr>
+                <w:lang w:val="en-US"/>
+              </w:rPr>
+              <w:t>.</w:t>
+            </w:r>
+          </w:p>
+          <w:p>
+            <w:pPr>
+              <w:pStyle w:val="ListeParagraf"/>
+              <w:numPr>
+                <w:ilvl w:val="0"/>
+                <w:numId w:val="6"/>
+              </w:numPr>
+              <w:rPr>
+                <w:lang w:val="en-US"/>
+              </w:rPr>
+            </w:pPr>
+            <w:r>
+              <w:rPr>
+                <w:lang w:val="en-US"/>
+              </w:rPr>
+              <w:t>Moderator displays the information of the Event s/he has chosen and changes the status as draw and clicks on the Save button</w:t>
+            </w:r>
+            <w:r>
+              <w:rPr>
+                <w:lang w:val="en-US"/>
+              </w:rPr>
+              <w:t xml:space="preserve">. </w:t>
+            </w:r>
+          </w:p>
+        </w:tc>
+      </w:tr>
+      <w:tr>
+        <w:trPr>
+          <w:trHeight w:val="45"/>
+          <w:tblCellSpacing w:w="0" w:type="dxa"/>
+        </w:trPr>
+        <w:tc>
+          <w:tcPr>
+            <w:tcW w:w="9135" w:type="dxa"/>
+            <w:tcBorders>
+              <w:top w:val="outset" w:sz="6" w:space="0" w:color="00000A"/>
+              <w:left w:val="outset" w:sz="6" w:space="0" w:color="00000A"/>
+              <w:bottom w:val="outset" w:sz="6" w:space="0" w:color="00000A"/>
+              <w:right w:val="outset" w:sz="6" w:space="0" w:color="00000A"/>
+            </w:tcBorders>
+            <w:hideMark/>
+          </w:tcPr>
+          <w:p>
+            <w:pPr>
+              <w:rPr>
+                <w:rFonts w:cs="Times New Roman"/>
+                <w:szCs w:val="24"/>
+              </w:rPr>
+            </w:pPr>
+            <w:proofErr w:type="spellStart"/>
+            <w:r>
+              <w:rPr>
+                <w:rFonts w:eastAsia="Times New Roman" w:cs="Times New Roman"/>
+                <w:b/>
+                <w:bCs/>
+                <w:szCs w:val="24"/>
+                <w:lang w:eastAsia="tr-TR"/>
+              </w:rPr>
+              <w:t>Entry</w:t>
+            </w:r>
+            <w:proofErr w:type="spellEnd"/>
+            <w:r>
+              <w:rPr>
+                <w:rFonts w:eastAsia="Times New Roman" w:cs="Times New Roman"/>
+                <w:b/>
+                <w:bCs/>
+                <w:szCs w:val="24"/>
+                <w:lang w:eastAsia="tr-TR"/>
+              </w:rPr>
+              <w:t xml:space="preserve"> </w:t>
+            </w:r>
+            <w:proofErr w:type="spellStart"/>
+            <w:r>
+              <w:rPr>
+                <w:rFonts w:eastAsia="Times New Roman" w:cs="Times New Roman"/>
+                <w:b/>
+                <w:bCs/>
+                <w:szCs w:val="24"/>
+                <w:lang w:eastAsia="tr-TR"/>
+              </w:rPr>
+              <w:t>Condition</w:t>
+            </w:r>
+            <w:proofErr w:type="spellEnd"/>
+            <w:r>
+              <w:rPr>
+                <w:rFonts w:eastAsia="Times New Roman" w:cs="Times New Roman"/>
+                <w:b/>
+                <w:bCs/>
+                <w:szCs w:val="24"/>
+                <w:lang w:eastAsia="tr-TR"/>
+              </w:rPr>
+              <w:t>:</w:t>
+            </w:r>
+            <w:r>
+              <w:rPr>
+                <w:rFonts w:cs="Times New Roman"/>
+                <w:szCs w:val="24"/>
+              </w:rPr>
+              <w:t xml:space="preserve"> </w:t>
+            </w:r>
+            <w:proofErr w:type="spellStart"/>
+            <w:r>
+              <w:rPr>
+                <w:rFonts w:cs="Times New Roman"/>
+                <w:szCs w:val="24"/>
+              </w:rPr>
+              <w:t>Moderator</w:t>
+            </w:r>
+            <w:proofErr w:type="spellEnd"/>
+            <w:r>
+              <w:rPr>
+                <w:rFonts w:cs="Times New Roman"/>
+                <w:szCs w:val="24"/>
+              </w:rPr>
+              <w:t xml:space="preserve"> </w:t>
+            </w:r>
+            <w:proofErr w:type="spellStart"/>
+            <w:r>
+              <w:rPr>
+                <w:rFonts w:cs="Times New Roman"/>
+                <w:szCs w:val="24"/>
+              </w:rPr>
+              <w:t>should</w:t>
+            </w:r>
+            <w:proofErr w:type="spellEnd"/>
+            <w:r>
+              <w:rPr>
+                <w:rFonts w:cs="Times New Roman"/>
+                <w:szCs w:val="24"/>
+              </w:rPr>
+              <w:t xml:space="preserve"> be </w:t>
+            </w:r>
+            <w:proofErr w:type="spellStart"/>
+            <w:r>
+              <w:rPr>
+                <w:rFonts w:cs="Times New Roman"/>
+                <w:szCs w:val="24"/>
+              </w:rPr>
+              <w:t>logged</w:t>
+            </w:r>
+            <w:proofErr w:type="spellEnd"/>
+            <w:r>
+              <w:rPr>
+                <w:rFonts w:cs="Times New Roman"/>
+                <w:szCs w:val="24"/>
+              </w:rPr>
+              <w:t xml:space="preserve"> in </w:t>
+            </w:r>
+            <w:proofErr w:type="spellStart"/>
+            <w:r>
+              <w:rPr>
+                <w:rFonts w:cs="Times New Roman"/>
+                <w:szCs w:val="24"/>
+              </w:rPr>
+              <w:t>with</w:t>
+            </w:r>
+            <w:proofErr w:type="spellEnd"/>
+            <w:r>
+              <w:rPr>
+                <w:rFonts w:cs="Times New Roman"/>
+                <w:szCs w:val="24"/>
+              </w:rPr>
+              <w:t xml:space="preserve"> </w:t>
+            </w:r>
+            <w:proofErr w:type="spellStart"/>
+            <w:r>
+              <w:rPr>
+                <w:rFonts w:cs="Times New Roman"/>
+                <w:szCs w:val="24"/>
+              </w:rPr>
+              <w:t>the</w:t>
+            </w:r>
+            <w:proofErr w:type="spellEnd"/>
+            <w:r>
+              <w:rPr>
+                <w:rFonts w:cs="Times New Roman"/>
+                <w:szCs w:val="24"/>
+              </w:rPr>
+              <w:t xml:space="preserve"> </w:t>
+            </w:r>
+            <w:r>
+              <w:rPr>
+                <w:rFonts w:cs="Times New Roman"/>
+                <w:szCs w:val="24"/>
+              </w:rPr>
+              <w:t>web site</w:t>
+            </w:r>
+            <w:r>
+              <w:rPr>
+                <w:rFonts w:cs="Times New Roman"/>
+                <w:szCs w:val="24"/>
+              </w:rPr>
+              <w:t>.</w:t>
+            </w:r>
+          </w:p>
+        </w:tc>
+      </w:tr>
+      <w:tr>
+        <w:trPr>
+          <w:trHeight w:val="20"/>
+          <w:tblCellSpacing w:w="0" w:type="dxa"/>
+        </w:trPr>
+        <w:tc>
+          <w:tcPr>
+            <w:tcW w:w="9135" w:type="dxa"/>
+            <w:tcBorders>
+              <w:top w:val="outset" w:sz="6" w:space="0" w:color="00000A"/>
+              <w:left w:val="outset" w:sz="6" w:space="0" w:color="00000A"/>
+              <w:bottom w:val="outset" w:sz="6" w:space="0" w:color="00000A"/>
+              <w:right w:val="outset" w:sz="6" w:space="0" w:color="00000A"/>
+            </w:tcBorders>
+            <w:hideMark/>
+          </w:tcPr>
+          <w:p>
+            <w:pPr>
+              <w:rPr>
+                <w:rFonts w:cs="Times New Roman"/>
+                <w:szCs w:val="24"/>
+              </w:rPr>
+            </w:pPr>
+            <w:proofErr w:type="spellStart"/>
+            <w:r>
+              <w:rPr>
+                <w:rFonts w:eastAsia="Times New Roman" w:cs="Times New Roman"/>
+                <w:b/>
+                <w:bCs/>
+                <w:szCs w:val="24"/>
+                <w:lang w:eastAsia="tr-TR"/>
+              </w:rPr>
+              <w:t>Exit</w:t>
+            </w:r>
+            <w:proofErr w:type="spellEnd"/>
+            <w:r>
+              <w:rPr>
+                <w:rFonts w:eastAsia="Times New Roman" w:cs="Times New Roman"/>
+                <w:b/>
+                <w:bCs/>
+                <w:szCs w:val="24"/>
+                <w:lang w:eastAsia="tr-TR"/>
+              </w:rPr>
+              <w:t xml:space="preserve"> </w:t>
+            </w:r>
+            <w:proofErr w:type="spellStart"/>
+            <w:r>
+              <w:rPr>
+                <w:rFonts w:eastAsia="Times New Roman" w:cs="Times New Roman"/>
+                <w:b/>
+                <w:bCs/>
+                <w:szCs w:val="24"/>
+                <w:lang w:eastAsia="tr-TR"/>
+              </w:rPr>
+              <w:t>Condition</w:t>
+            </w:r>
+            <w:proofErr w:type="spellEnd"/>
+            <w:r>
+              <w:rPr>
+                <w:rFonts w:eastAsia="Times New Roman" w:cs="Times New Roman"/>
+                <w:b/>
+                <w:bCs/>
+                <w:szCs w:val="24"/>
+                <w:lang w:eastAsia="tr-TR"/>
+              </w:rPr>
+              <w:t xml:space="preserve">: </w:t>
+            </w:r>
+            <w:r>
+              <w:rPr>
+                <w:lang w:val="en-US"/>
+              </w:rPr>
+              <w:t>System returns her/him to the Moderator Panel page.</w:t>
+            </w:r>
+          </w:p>
+        </w:tc>
+      </w:tr>
+      <w:tr>
+        <w:trPr>
+          <w:trHeight w:val="20"/>
+          <w:tblCellSpacing w:w="0" w:type="dxa"/>
+        </w:trPr>
+        <w:tc>
+          <w:tcPr>
+            <w:tcW w:w="9135" w:type="dxa"/>
+            <w:tcBorders>
+              <w:top w:val="outset" w:sz="6" w:space="0" w:color="00000A"/>
+              <w:left w:val="outset" w:sz="6" w:space="0" w:color="00000A"/>
+              <w:bottom w:val="outset" w:sz="6" w:space="0" w:color="00000A"/>
+              <w:right w:val="outset" w:sz="6" w:space="0" w:color="00000A"/>
+            </w:tcBorders>
+            <w:hideMark/>
+          </w:tcPr>
+          <w:p>
+            <w:pPr>
+              <w:spacing w:line="252" w:lineRule="auto"/>
+              <w:rPr>
+                <w:rFonts w:cs="Times New Roman"/>
+                <w:szCs w:val="24"/>
+              </w:rPr>
+            </w:pPr>
+            <w:proofErr w:type="spellStart"/>
+            <w:r>
+              <w:rPr>
+                <w:rFonts w:cs="Times New Roman"/>
+                <w:b/>
+                <w:bCs/>
+                <w:szCs w:val="24"/>
+              </w:rPr>
+              <w:t>Quality</w:t>
+            </w:r>
+            <w:proofErr w:type="spellEnd"/>
+            <w:r>
+              <w:rPr>
+                <w:rFonts w:cs="Times New Roman"/>
+                <w:b/>
+                <w:bCs/>
+                <w:szCs w:val="24"/>
+              </w:rPr>
+              <w:t xml:space="preserve"> </w:t>
+            </w:r>
+            <w:proofErr w:type="spellStart"/>
+            <w:r>
+              <w:rPr>
+                <w:rFonts w:cs="Times New Roman"/>
+                <w:b/>
+                <w:bCs/>
+                <w:szCs w:val="24"/>
+              </w:rPr>
+              <w:t>Requirements</w:t>
+            </w:r>
+            <w:proofErr w:type="spellEnd"/>
+            <w:r>
+              <w:rPr>
+                <w:rFonts w:cs="Times New Roman"/>
+                <w:b/>
+                <w:bCs/>
+                <w:szCs w:val="24"/>
+              </w:rPr>
+              <w:t>:</w:t>
+            </w:r>
+            <w:r>
+              <w:rPr>
+                <w:rFonts w:cs="Times New Roman"/>
+                <w:szCs w:val="24"/>
+              </w:rPr>
+              <w:t xml:space="preserve"> </w:t>
+            </w:r>
+          </w:p>
+          <w:p>
+            <w:pPr>
+              <w:spacing w:line="252" w:lineRule="auto"/>
+              <w:rPr>
+                <w:rFonts w:cs="Times New Roman"/>
+                <w:szCs w:val="24"/>
+              </w:rPr>
+            </w:pPr>
+            <w:proofErr w:type="spellStart"/>
+            <w:r>
+              <w:rPr>
+                <w:rFonts w:cs="Times New Roman"/>
+                <w:szCs w:val="24"/>
+              </w:rPr>
+              <w:t>None</w:t>
+            </w:r>
+            <w:proofErr w:type="spellEnd"/>
+            <w:r>
+              <w:rPr>
+                <w:rFonts w:cs="Times New Roman"/>
+                <w:szCs w:val="24"/>
+              </w:rPr>
+              <w:t xml:space="preserve">. </w:t>
+            </w:r>
+          </w:p>
+        </w:tc>
+      </w:tr>
+    </w:tbl>
+    <w:p>
+      <w:pPr>
+        <w:rPr>
+          <w:color w:val="7030A0"/>
+        </w:rPr>
+      </w:pPr>
+    </w:p>
+    <w:tbl>
+      <w:tblPr>
+        <w:tblW w:w="9135" w:type="dxa"/>
+        <w:tblCellSpacing w:w="0" w:type="dxa"/>
+        <w:tblBorders>
+          <w:top w:val="outset" w:sz="6" w:space="0" w:color="00000A"/>
+          <w:left w:val="outset" w:sz="6" w:space="0" w:color="00000A"/>
+          <w:bottom w:val="outset" w:sz="6" w:space="0" w:color="00000A"/>
+          <w:right w:val="outset" w:sz="6" w:space="0" w:color="00000A"/>
+        </w:tblBorders>
+        <w:tblCellMar>
+          <w:top w:w="105" w:type="dxa"/>
+          <w:left w:w="105" w:type="dxa"/>
+          <w:bottom w:w="105" w:type="dxa"/>
+          <w:right w:w="105" w:type="dxa"/>
+        </w:tblCellMar>
+        <w:tblLook w:val="04A0" w:firstRow="1" w:lastRow="0" w:firstColumn="1" w:lastColumn="0" w:noHBand="0" w:noVBand="1"/>
+      </w:tblPr>
+      <w:tblGrid>
+        <w:gridCol w:w="9135"/>
+      </w:tblGrid>
+      <w:tr>
+        <w:trPr>
+          <w:trHeight w:val="45"/>
+          <w:tblCellSpacing w:w="0" w:type="dxa"/>
+        </w:trPr>
+        <w:tc>
+          <w:tcPr>
+            <w:tcW w:w="9135" w:type="dxa"/>
+            <w:tcBorders>
+              <w:top w:val="outset" w:sz="6" w:space="0" w:color="00000A"/>
+              <w:left w:val="outset" w:sz="6" w:space="0" w:color="00000A"/>
+              <w:bottom w:val="outset" w:sz="6" w:space="0" w:color="00000A"/>
+              <w:right w:val="outset" w:sz="6" w:space="0" w:color="00000A"/>
+            </w:tcBorders>
+            <w:hideMark/>
+          </w:tcPr>
+          <w:p>
+            <w:pPr>
+              <w:spacing w:before="100" w:beforeAutospacing="1" w:after="115"/>
+              <w:rPr>
+                <w:rFonts w:eastAsia="Times New Roman" w:cs="Times New Roman"/>
+                <w:szCs w:val="24"/>
+                <w:lang w:eastAsia="tr-TR"/>
+              </w:rPr>
+            </w:pPr>
+            <w:proofErr w:type="spellStart"/>
+            <w:r>
+              <w:rPr>
+                <w:rFonts w:eastAsia="Times New Roman" w:cs="Times New Roman"/>
+                <w:b/>
+                <w:bCs/>
+                <w:szCs w:val="24"/>
+                <w:lang w:eastAsia="tr-TR"/>
+              </w:rPr>
+              <w:lastRenderedPageBreak/>
+              <w:t>Use</w:t>
+            </w:r>
+            <w:proofErr w:type="spellEnd"/>
+            <w:r>
+              <w:rPr>
+                <w:rFonts w:eastAsia="Times New Roman" w:cs="Times New Roman"/>
+                <w:b/>
+                <w:bCs/>
+                <w:szCs w:val="24"/>
+                <w:lang w:eastAsia="tr-TR"/>
+              </w:rPr>
+              <w:t xml:space="preserve"> </w:t>
+            </w:r>
+            <w:proofErr w:type="spellStart"/>
+            <w:r>
+              <w:rPr>
+                <w:rFonts w:eastAsia="Times New Roman" w:cs="Times New Roman"/>
+                <w:b/>
+                <w:bCs/>
+                <w:szCs w:val="24"/>
+                <w:lang w:eastAsia="tr-TR"/>
+              </w:rPr>
+              <w:t>case</w:t>
+            </w:r>
+            <w:proofErr w:type="spellEnd"/>
+            <w:r>
+              <w:rPr>
+                <w:rFonts w:eastAsia="Times New Roman" w:cs="Times New Roman"/>
+                <w:b/>
+                <w:bCs/>
+                <w:szCs w:val="24"/>
+                <w:lang w:eastAsia="tr-TR"/>
+              </w:rPr>
+              <w:t xml:space="preserve"> name:</w:t>
+            </w:r>
+            <w:r>
+              <w:rPr>
+                <w:rFonts w:cs="Times New Roman"/>
+                <w:szCs w:val="24"/>
+              </w:rPr>
+              <w:t xml:space="preserve"> </w:t>
+            </w:r>
+            <w:proofErr w:type="spellStart"/>
+            <w:r>
+              <w:rPr>
+                <w:lang w:val="en-US"/>
+              </w:rPr>
+              <w:t>Deactive</w:t>
+            </w:r>
+            <w:proofErr w:type="spellEnd"/>
+            <w:r>
+              <w:rPr>
+                <w:lang w:val="en-US"/>
+              </w:rPr>
+              <w:t xml:space="preserve"> Comme</w:t>
+            </w:r>
+            <w:bookmarkStart w:id="1" w:name="_GoBack"/>
+            <w:bookmarkEnd w:id="1"/>
+            <w:r>
+              <w:rPr>
+                <w:lang w:val="en-US"/>
+              </w:rPr>
+              <w:t>nt</w:t>
+            </w:r>
+          </w:p>
+        </w:tc>
+      </w:tr>
+      <w:tr>
+        <w:trPr>
+          <w:trHeight w:val="45"/>
+          <w:tblCellSpacing w:w="0" w:type="dxa"/>
+        </w:trPr>
+        <w:tc>
+          <w:tcPr>
+            <w:tcW w:w="9135" w:type="dxa"/>
+            <w:tcBorders>
+              <w:top w:val="outset" w:sz="6" w:space="0" w:color="00000A"/>
+              <w:left w:val="outset" w:sz="6" w:space="0" w:color="00000A"/>
+              <w:bottom w:val="outset" w:sz="6" w:space="0" w:color="00000A"/>
+              <w:right w:val="outset" w:sz="6" w:space="0" w:color="00000A"/>
+            </w:tcBorders>
+            <w:hideMark/>
+          </w:tcPr>
+          <w:p>
+            <w:pPr>
+              <w:spacing w:before="100" w:beforeAutospacing="1" w:after="115"/>
+              <w:rPr>
+                <w:rFonts w:eastAsia="Times New Roman" w:cs="Times New Roman"/>
+                <w:szCs w:val="24"/>
+                <w:lang w:eastAsia="tr-TR"/>
+              </w:rPr>
+            </w:pPr>
+            <w:proofErr w:type="spellStart"/>
+            <w:r>
+              <w:rPr>
+                <w:rFonts w:eastAsia="Times New Roman" w:cs="Times New Roman"/>
+                <w:b/>
+                <w:bCs/>
+                <w:szCs w:val="24"/>
+                <w:lang w:eastAsia="tr-TR"/>
+              </w:rPr>
+              <w:t>Participant</w:t>
+            </w:r>
+            <w:proofErr w:type="spellEnd"/>
+            <w:r>
+              <w:rPr>
+                <w:rFonts w:eastAsia="Times New Roman" w:cs="Times New Roman"/>
+                <w:b/>
+                <w:bCs/>
+                <w:szCs w:val="24"/>
+                <w:lang w:eastAsia="tr-TR"/>
+              </w:rPr>
+              <w:t xml:space="preserve"> </w:t>
+            </w:r>
+            <w:proofErr w:type="spellStart"/>
+            <w:r>
+              <w:rPr>
+                <w:rFonts w:eastAsia="Times New Roman" w:cs="Times New Roman"/>
+                <w:b/>
+                <w:bCs/>
+                <w:szCs w:val="24"/>
+                <w:lang w:eastAsia="tr-TR"/>
+              </w:rPr>
+              <w:t>actors</w:t>
+            </w:r>
+            <w:proofErr w:type="spellEnd"/>
+            <w:r>
+              <w:rPr>
+                <w:rFonts w:eastAsia="Times New Roman" w:cs="Times New Roman"/>
+                <w:b/>
+                <w:bCs/>
+                <w:szCs w:val="24"/>
+                <w:lang w:eastAsia="tr-TR"/>
+              </w:rPr>
+              <w:t xml:space="preserve">: </w:t>
+            </w:r>
+            <w:proofErr w:type="spellStart"/>
+            <w:r>
+              <w:rPr>
+                <w:rFonts w:cs="Times New Roman"/>
+                <w:szCs w:val="24"/>
+              </w:rPr>
+              <w:t>Initiated</w:t>
+            </w:r>
+            <w:proofErr w:type="spellEnd"/>
+            <w:r>
+              <w:rPr>
+                <w:rFonts w:cs="Times New Roman"/>
+                <w:szCs w:val="24"/>
+              </w:rPr>
+              <w:t xml:space="preserve"> </w:t>
+            </w:r>
+            <w:proofErr w:type="spellStart"/>
+            <w:r>
+              <w:rPr>
+                <w:rFonts w:cs="Times New Roman"/>
+                <w:szCs w:val="24"/>
+              </w:rPr>
+              <w:t>by</w:t>
+            </w:r>
+            <w:proofErr w:type="spellEnd"/>
+            <w:r>
+              <w:rPr>
+                <w:rFonts w:cs="Times New Roman"/>
+                <w:szCs w:val="24"/>
+              </w:rPr>
+              <w:t xml:space="preserve"> </w:t>
+            </w:r>
+            <w:proofErr w:type="spellStart"/>
+            <w:r>
+              <w:rPr>
+                <w:rFonts w:cs="Times New Roman"/>
+                <w:szCs w:val="24"/>
+              </w:rPr>
+              <w:t>Admin</w:t>
+            </w:r>
+            <w:proofErr w:type="spellEnd"/>
+            <w:r>
+              <w:rPr>
+                <w:rFonts w:cs="Times New Roman"/>
+                <w:szCs w:val="24"/>
+              </w:rPr>
+              <w:t xml:space="preserve">, </w:t>
+            </w:r>
+            <w:proofErr w:type="spellStart"/>
+            <w:r>
+              <w:rPr>
+                <w:rFonts w:cs="Times New Roman"/>
+                <w:szCs w:val="24"/>
+              </w:rPr>
+              <w:t>Moderator</w:t>
+            </w:r>
+            <w:proofErr w:type="spellEnd"/>
+          </w:p>
+        </w:tc>
+      </w:tr>
+      <w:tr>
+        <w:trPr>
+          <w:trHeight w:val="45"/>
+          <w:tblCellSpacing w:w="0" w:type="dxa"/>
+        </w:trPr>
+        <w:tc>
+          <w:tcPr>
+            <w:tcW w:w="9135" w:type="dxa"/>
+            <w:tcBorders>
+              <w:top w:val="outset" w:sz="6" w:space="0" w:color="00000A"/>
+              <w:left w:val="outset" w:sz="6" w:space="0" w:color="00000A"/>
+              <w:bottom w:val="outset" w:sz="6" w:space="0" w:color="00000A"/>
+              <w:right w:val="outset" w:sz="6" w:space="0" w:color="00000A"/>
+            </w:tcBorders>
+            <w:hideMark/>
+          </w:tcPr>
+          <w:p>
+            <w:pPr>
+              <w:spacing w:before="100" w:beforeAutospacing="1" w:after="0"/>
+              <w:rPr>
+                <w:rFonts w:eastAsia="Times New Roman" w:cs="Times New Roman"/>
+                <w:b/>
+                <w:bCs/>
+                <w:szCs w:val="24"/>
+                <w:lang w:eastAsia="tr-TR"/>
+              </w:rPr>
+            </w:pPr>
+            <w:proofErr w:type="spellStart"/>
+            <w:r>
+              <w:rPr>
+                <w:rFonts w:eastAsia="Times New Roman" w:cs="Times New Roman"/>
+                <w:b/>
+                <w:bCs/>
+                <w:szCs w:val="24"/>
+                <w:lang w:eastAsia="tr-TR"/>
+              </w:rPr>
+              <w:t>Flow</w:t>
+            </w:r>
+            <w:proofErr w:type="spellEnd"/>
+            <w:r>
+              <w:rPr>
+                <w:rFonts w:eastAsia="Times New Roman" w:cs="Times New Roman"/>
+                <w:b/>
+                <w:bCs/>
+                <w:szCs w:val="24"/>
+                <w:lang w:eastAsia="tr-TR"/>
+              </w:rPr>
+              <w:t xml:space="preserve"> of </w:t>
+            </w:r>
+            <w:proofErr w:type="spellStart"/>
+            <w:r>
+              <w:rPr>
+                <w:rFonts w:eastAsia="Times New Roman" w:cs="Times New Roman"/>
+                <w:b/>
+                <w:bCs/>
+                <w:szCs w:val="24"/>
+                <w:lang w:eastAsia="tr-TR"/>
+              </w:rPr>
+              <w:t>events</w:t>
+            </w:r>
+            <w:proofErr w:type="spellEnd"/>
+            <w:r>
+              <w:rPr>
+                <w:rFonts w:eastAsia="Times New Roman" w:cs="Times New Roman"/>
+                <w:b/>
+                <w:bCs/>
+                <w:szCs w:val="24"/>
+                <w:lang w:eastAsia="tr-TR"/>
+              </w:rPr>
+              <w:t xml:space="preserve">: </w:t>
+            </w:r>
+          </w:p>
+          <w:p>
+            <w:pPr>
+              <w:pStyle w:val="ListeParagraf"/>
+              <w:numPr>
+                <w:ilvl w:val="0"/>
+                <w:numId w:val="7"/>
+              </w:numPr>
+              <w:rPr>
+                <w:lang w:val="en-US"/>
+              </w:rPr>
+            </w:pPr>
+            <w:r>
+              <w:rPr>
+                <w:lang w:val="en-US"/>
+              </w:rPr>
+              <w:t>Moderator clicks on the comment button.</w:t>
+            </w:r>
+          </w:p>
+          <w:p>
+            <w:pPr>
+              <w:pStyle w:val="ListeParagraf"/>
+              <w:numPr>
+                <w:ilvl w:val="0"/>
+                <w:numId w:val="7"/>
+              </w:numPr>
+              <w:rPr>
+                <w:lang w:val="en-US"/>
+              </w:rPr>
+            </w:pPr>
+            <w:r>
+              <w:rPr>
+                <w:lang w:val="en-US"/>
+              </w:rPr>
+              <w:t xml:space="preserve">System displays a new page </w:t>
+            </w:r>
+            <w:r>
+              <w:rPr>
+                <w:lang w:val="en-US"/>
+              </w:rPr>
+              <w:t>with a text input</w:t>
+            </w:r>
+            <w:r>
+              <w:rPr>
+                <w:lang w:val="en-US"/>
+              </w:rPr>
+              <w:t xml:space="preserve"> and </w:t>
+            </w:r>
+            <w:r>
+              <w:rPr>
+                <w:lang w:val="en-US"/>
+              </w:rPr>
+              <w:t xml:space="preserve">input and a status bar with </w:t>
+            </w:r>
+            <w:proofErr w:type="spellStart"/>
+            <w:r>
+              <w:t>accepted</w:t>
+            </w:r>
+            <w:proofErr w:type="spellEnd"/>
+            <w:r>
+              <w:t xml:space="preserve">, </w:t>
+            </w:r>
+            <w:proofErr w:type="spellStart"/>
+            <w:r>
+              <w:t>waiting</w:t>
+            </w:r>
+            <w:proofErr w:type="spellEnd"/>
+            <w:r>
+              <w:t xml:space="preserve"> </w:t>
+            </w:r>
+            <w:proofErr w:type="spellStart"/>
+            <w:r>
+              <w:t>and</w:t>
+            </w:r>
+            <w:proofErr w:type="spellEnd"/>
+            <w:r>
+              <w:t xml:space="preserve"> </w:t>
+            </w:r>
+            <w:proofErr w:type="spellStart"/>
+            <w:r>
+              <w:t>rejected</w:t>
+            </w:r>
+            <w:proofErr w:type="spellEnd"/>
+            <w:r>
+              <w:rPr>
+                <w:lang w:val="en-US"/>
+              </w:rPr>
+              <w:t xml:space="preserve"> properties</w:t>
+            </w:r>
+            <w:r>
+              <w:rPr>
+                <w:lang w:val="en-US"/>
+              </w:rPr>
+              <w:t>.</w:t>
+            </w:r>
+          </w:p>
+          <w:p>
+            <w:pPr>
+              <w:pStyle w:val="ListeParagraf"/>
+              <w:numPr>
+                <w:ilvl w:val="0"/>
+                <w:numId w:val="7"/>
+              </w:numPr>
+              <w:rPr>
+                <w:lang w:val="en-US"/>
+              </w:rPr>
+            </w:pPr>
+            <w:r>
+              <w:rPr>
+                <w:lang w:val="en-US"/>
+              </w:rPr>
+              <w:t xml:space="preserve">Moderator </w:t>
+            </w:r>
+            <w:r>
+              <w:rPr>
+                <w:lang w:val="en-US"/>
+              </w:rPr>
+              <w:t xml:space="preserve">chooses </w:t>
+            </w:r>
+            <w:r>
+              <w:rPr>
+                <w:lang w:val="en-US"/>
+              </w:rPr>
+              <w:t>rejected status</w:t>
+            </w:r>
+            <w:r>
+              <w:rPr>
+                <w:lang w:val="en-US"/>
+              </w:rPr>
+              <w:t xml:space="preserve"> and clicks on the Save </w:t>
+            </w:r>
+            <w:proofErr w:type="gramStart"/>
+            <w:r>
+              <w:rPr>
+                <w:lang w:val="en-US"/>
+              </w:rPr>
+              <w:t>button.</w:t>
+            </w:r>
+            <w:r>
+              <w:rPr>
+                <w:lang w:val="en-US"/>
+              </w:rPr>
+              <w:t>.</w:t>
+            </w:r>
+            <w:proofErr w:type="gramEnd"/>
+          </w:p>
+        </w:tc>
+      </w:tr>
+      <w:tr>
+        <w:trPr>
+          <w:trHeight w:val="45"/>
+          <w:tblCellSpacing w:w="0" w:type="dxa"/>
+        </w:trPr>
+        <w:tc>
+          <w:tcPr>
+            <w:tcW w:w="9135" w:type="dxa"/>
+            <w:tcBorders>
+              <w:top w:val="outset" w:sz="6" w:space="0" w:color="00000A"/>
+              <w:left w:val="outset" w:sz="6" w:space="0" w:color="00000A"/>
+              <w:bottom w:val="outset" w:sz="6" w:space="0" w:color="00000A"/>
+              <w:right w:val="outset" w:sz="6" w:space="0" w:color="00000A"/>
+            </w:tcBorders>
+            <w:hideMark/>
+          </w:tcPr>
+          <w:p>
+            <w:pPr>
+              <w:rPr>
+                <w:rFonts w:cs="Times New Roman"/>
+                <w:szCs w:val="24"/>
+              </w:rPr>
+            </w:pPr>
+            <w:proofErr w:type="spellStart"/>
+            <w:r>
+              <w:rPr>
+                <w:rFonts w:eastAsia="Times New Roman" w:cs="Times New Roman"/>
+                <w:b/>
+                <w:bCs/>
+                <w:szCs w:val="24"/>
+                <w:lang w:eastAsia="tr-TR"/>
+              </w:rPr>
+              <w:t>Entry</w:t>
+            </w:r>
+            <w:proofErr w:type="spellEnd"/>
+            <w:r>
+              <w:rPr>
+                <w:rFonts w:eastAsia="Times New Roman" w:cs="Times New Roman"/>
+                <w:b/>
+                <w:bCs/>
+                <w:szCs w:val="24"/>
+                <w:lang w:eastAsia="tr-TR"/>
+              </w:rPr>
+              <w:t xml:space="preserve"> </w:t>
+            </w:r>
+            <w:proofErr w:type="spellStart"/>
+            <w:r>
+              <w:rPr>
+                <w:rFonts w:eastAsia="Times New Roman" w:cs="Times New Roman"/>
+                <w:b/>
+                <w:bCs/>
+                <w:szCs w:val="24"/>
+                <w:lang w:eastAsia="tr-TR"/>
+              </w:rPr>
+              <w:t>Condition</w:t>
+            </w:r>
+            <w:proofErr w:type="spellEnd"/>
+            <w:r>
+              <w:rPr>
+                <w:rFonts w:eastAsia="Times New Roman" w:cs="Times New Roman"/>
+                <w:b/>
+                <w:bCs/>
+                <w:szCs w:val="24"/>
+                <w:lang w:eastAsia="tr-TR"/>
+              </w:rPr>
+              <w:t>:</w:t>
+            </w:r>
+            <w:r>
+              <w:rPr>
+                <w:rFonts w:cs="Times New Roman"/>
+                <w:szCs w:val="24"/>
+              </w:rPr>
+              <w:t xml:space="preserve"> </w:t>
+            </w:r>
+            <w:proofErr w:type="spellStart"/>
+            <w:r>
+              <w:rPr>
+                <w:rFonts w:cs="Times New Roman"/>
+                <w:szCs w:val="24"/>
+              </w:rPr>
+              <w:t>Moderator</w:t>
+            </w:r>
+            <w:proofErr w:type="spellEnd"/>
+            <w:r>
+              <w:rPr>
+                <w:rFonts w:cs="Times New Roman"/>
+                <w:szCs w:val="24"/>
+              </w:rPr>
+              <w:t xml:space="preserve"> </w:t>
+            </w:r>
+            <w:proofErr w:type="spellStart"/>
+            <w:r>
+              <w:rPr>
+                <w:rFonts w:cs="Times New Roman"/>
+                <w:szCs w:val="24"/>
+              </w:rPr>
+              <w:t>should</w:t>
+            </w:r>
+            <w:proofErr w:type="spellEnd"/>
+            <w:r>
+              <w:rPr>
+                <w:rFonts w:cs="Times New Roman"/>
+                <w:szCs w:val="24"/>
+              </w:rPr>
+              <w:t xml:space="preserve"> be </w:t>
+            </w:r>
+            <w:proofErr w:type="spellStart"/>
+            <w:r>
+              <w:rPr>
+                <w:rFonts w:cs="Times New Roman"/>
+                <w:szCs w:val="24"/>
+              </w:rPr>
+              <w:t>logged</w:t>
+            </w:r>
+            <w:proofErr w:type="spellEnd"/>
+            <w:r>
+              <w:rPr>
+                <w:rFonts w:cs="Times New Roman"/>
+                <w:szCs w:val="24"/>
+              </w:rPr>
+              <w:t xml:space="preserve"> in </w:t>
+            </w:r>
+            <w:proofErr w:type="spellStart"/>
+            <w:r>
+              <w:rPr>
+                <w:rFonts w:cs="Times New Roman"/>
+                <w:szCs w:val="24"/>
+              </w:rPr>
+              <w:t>with</w:t>
+            </w:r>
+            <w:proofErr w:type="spellEnd"/>
+            <w:r>
+              <w:rPr>
+                <w:rFonts w:cs="Times New Roman"/>
+                <w:szCs w:val="24"/>
+              </w:rPr>
+              <w:t xml:space="preserve"> </w:t>
+            </w:r>
+            <w:proofErr w:type="spellStart"/>
+            <w:r>
+              <w:rPr>
+                <w:rFonts w:cs="Times New Roman"/>
+                <w:szCs w:val="24"/>
+              </w:rPr>
+              <w:t>the</w:t>
+            </w:r>
+            <w:proofErr w:type="spellEnd"/>
+            <w:r>
+              <w:rPr>
+                <w:rFonts w:cs="Times New Roman"/>
+                <w:szCs w:val="24"/>
+              </w:rPr>
+              <w:t xml:space="preserve"> </w:t>
+            </w:r>
+            <w:r>
+              <w:rPr>
+                <w:rFonts w:cs="Times New Roman"/>
+                <w:szCs w:val="24"/>
+              </w:rPr>
+              <w:t>web site</w:t>
+            </w:r>
+            <w:r>
+              <w:rPr>
+                <w:rFonts w:cs="Times New Roman"/>
+                <w:szCs w:val="24"/>
+              </w:rPr>
+              <w:t>.</w:t>
+            </w:r>
+          </w:p>
+        </w:tc>
+      </w:tr>
+      <w:tr>
+        <w:trPr>
+          <w:trHeight w:val="20"/>
+          <w:tblCellSpacing w:w="0" w:type="dxa"/>
+        </w:trPr>
+        <w:tc>
+          <w:tcPr>
+            <w:tcW w:w="9135" w:type="dxa"/>
+            <w:tcBorders>
+              <w:top w:val="outset" w:sz="6" w:space="0" w:color="00000A"/>
+              <w:left w:val="outset" w:sz="6" w:space="0" w:color="00000A"/>
+              <w:bottom w:val="outset" w:sz="6" w:space="0" w:color="00000A"/>
+              <w:right w:val="outset" w:sz="6" w:space="0" w:color="00000A"/>
+            </w:tcBorders>
+            <w:hideMark/>
+          </w:tcPr>
+          <w:p>
+            <w:pPr>
+              <w:rPr>
+                <w:rFonts w:cs="Times New Roman"/>
+                <w:szCs w:val="24"/>
+              </w:rPr>
+            </w:pPr>
+            <w:proofErr w:type="spellStart"/>
+            <w:r>
+              <w:rPr>
+                <w:rFonts w:eastAsia="Times New Roman" w:cs="Times New Roman"/>
+                <w:b/>
+                <w:bCs/>
+                <w:szCs w:val="24"/>
+                <w:lang w:eastAsia="tr-TR"/>
+              </w:rPr>
+              <w:t>Exit</w:t>
+            </w:r>
+            <w:proofErr w:type="spellEnd"/>
+            <w:r>
+              <w:rPr>
+                <w:rFonts w:eastAsia="Times New Roman" w:cs="Times New Roman"/>
+                <w:b/>
+                <w:bCs/>
+                <w:szCs w:val="24"/>
+                <w:lang w:eastAsia="tr-TR"/>
+              </w:rPr>
+              <w:t xml:space="preserve"> </w:t>
+            </w:r>
+            <w:proofErr w:type="spellStart"/>
+            <w:r>
+              <w:rPr>
+                <w:rFonts w:eastAsia="Times New Roman" w:cs="Times New Roman"/>
+                <w:b/>
+                <w:bCs/>
+                <w:szCs w:val="24"/>
+                <w:lang w:eastAsia="tr-TR"/>
+              </w:rPr>
+              <w:t>Condition</w:t>
+            </w:r>
+            <w:proofErr w:type="spellEnd"/>
+            <w:r>
+              <w:rPr>
+                <w:rFonts w:eastAsia="Times New Roman" w:cs="Times New Roman"/>
+                <w:b/>
+                <w:bCs/>
+                <w:szCs w:val="24"/>
+                <w:lang w:eastAsia="tr-TR"/>
+              </w:rPr>
+              <w:t xml:space="preserve">: </w:t>
+            </w:r>
+            <w:r>
+              <w:rPr>
+                <w:lang w:val="en-US"/>
+              </w:rPr>
+              <w:t>System returns her/him to the Moderator Panel page.</w:t>
+            </w:r>
+          </w:p>
+        </w:tc>
+      </w:tr>
+      <w:tr>
+        <w:trPr>
+          <w:trHeight w:val="20"/>
+          <w:tblCellSpacing w:w="0" w:type="dxa"/>
+        </w:trPr>
+        <w:tc>
+          <w:tcPr>
+            <w:tcW w:w="9135" w:type="dxa"/>
+            <w:tcBorders>
+              <w:top w:val="outset" w:sz="6" w:space="0" w:color="00000A"/>
+              <w:left w:val="outset" w:sz="6" w:space="0" w:color="00000A"/>
+              <w:bottom w:val="outset" w:sz="6" w:space="0" w:color="00000A"/>
+              <w:right w:val="outset" w:sz="6" w:space="0" w:color="00000A"/>
+            </w:tcBorders>
+            <w:hideMark/>
+          </w:tcPr>
+          <w:p>
+            <w:pPr>
+              <w:spacing w:line="252" w:lineRule="auto"/>
+              <w:rPr>
+                <w:rFonts w:cs="Times New Roman"/>
+                <w:szCs w:val="24"/>
+              </w:rPr>
+            </w:pPr>
+            <w:proofErr w:type="spellStart"/>
+            <w:r>
+              <w:rPr>
+                <w:rFonts w:cs="Times New Roman"/>
+                <w:b/>
+                <w:bCs/>
+                <w:szCs w:val="24"/>
+              </w:rPr>
+              <w:t>Quality</w:t>
+            </w:r>
+            <w:proofErr w:type="spellEnd"/>
+            <w:r>
+              <w:rPr>
+                <w:rFonts w:cs="Times New Roman"/>
+                <w:b/>
+                <w:bCs/>
+                <w:szCs w:val="24"/>
+              </w:rPr>
+              <w:t xml:space="preserve"> </w:t>
+            </w:r>
+            <w:proofErr w:type="spellStart"/>
+            <w:r>
+              <w:rPr>
+                <w:rFonts w:cs="Times New Roman"/>
+                <w:b/>
+                <w:bCs/>
+                <w:szCs w:val="24"/>
+              </w:rPr>
+              <w:t>Requirements</w:t>
+            </w:r>
+            <w:proofErr w:type="spellEnd"/>
+            <w:r>
+              <w:rPr>
+                <w:rFonts w:cs="Times New Roman"/>
+                <w:b/>
+                <w:bCs/>
+                <w:szCs w:val="24"/>
+              </w:rPr>
+              <w:t>:</w:t>
+            </w:r>
+          </w:p>
+          <w:p>
+            <w:pPr>
+              <w:spacing w:line="252" w:lineRule="auto"/>
+              <w:rPr>
+                <w:rFonts w:cs="Times New Roman"/>
+                <w:szCs w:val="24"/>
+              </w:rPr>
+            </w:pPr>
+            <w:proofErr w:type="spellStart"/>
+            <w:r>
+              <w:rPr>
+                <w:rFonts w:cs="Times New Roman"/>
+                <w:szCs w:val="24"/>
+              </w:rPr>
+              <w:t>None</w:t>
+            </w:r>
+            <w:proofErr w:type="spellEnd"/>
+            <w:r>
+              <w:rPr>
+                <w:rFonts w:cs="Times New Roman"/>
+                <w:szCs w:val="24"/>
+              </w:rPr>
+              <w:t>.</w:t>
+            </w:r>
+          </w:p>
+        </w:tc>
+      </w:tr>
+    </w:tbl>
+    <w:p/>
+    <w:tbl>
+      <w:tblPr>
+        <w:tblW w:w="9135" w:type="dxa"/>
+        <w:tblCellSpacing w:w="0" w:type="dxa"/>
+        <w:tblBorders>
+          <w:top w:val="outset" w:sz="6" w:space="0" w:color="00000A"/>
+          <w:left w:val="outset" w:sz="6" w:space="0" w:color="00000A"/>
+          <w:bottom w:val="outset" w:sz="6" w:space="0" w:color="00000A"/>
+          <w:right w:val="outset" w:sz="6" w:space="0" w:color="00000A"/>
+        </w:tblBorders>
+        <w:tblCellMar>
+          <w:top w:w="105" w:type="dxa"/>
+          <w:left w:w="105" w:type="dxa"/>
+          <w:bottom w:w="105" w:type="dxa"/>
+          <w:right w:w="105" w:type="dxa"/>
+        </w:tblCellMar>
+        <w:tblLook w:val="04A0" w:firstRow="1" w:lastRow="0" w:firstColumn="1" w:lastColumn="0" w:noHBand="0" w:noVBand="1"/>
+      </w:tblPr>
+      <w:tblGrid>
+        <w:gridCol w:w="9135"/>
+      </w:tblGrid>
+      <w:tr>
+        <w:trPr>
+          <w:trHeight w:val="45"/>
+          <w:tblCellSpacing w:w="0" w:type="dxa"/>
+        </w:trPr>
+        <w:tc>
+          <w:tcPr>
+            <w:tcW w:w="9135" w:type="dxa"/>
+            <w:tcBorders>
+              <w:top w:val="outset" w:sz="6" w:space="0" w:color="00000A"/>
+              <w:left w:val="outset" w:sz="6" w:space="0" w:color="00000A"/>
+              <w:bottom w:val="outset" w:sz="6" w:space="0" w:color="00000A"/>
+              <w:right w:val="outset" w:sz="6" w:space="0" w:color="00000A"/>
+            </w:tcBorders>
+            <w:hideMark/>
+          </w:tcPr>
+          <w:p>
+            <w:pPr>
+              <w:spacing w:before="100" w:beforeAutospacing="1" w:after="115"/>
+              <w:rPr>
+                <w:rFonts w:eastAsia="Times New Roman" w:cs="Times New Roman"/>
+                <w:szCs w:val="24"/>
+                <w:lang w:eastAsia="tr-TR"/>
+              </w:rPr>
+            </w:pPr>
+            <w:proofErr w:type="spellStart"/>
+            <w:r>
+              <w:rPr>
+                <w:rFonts w:eastAsia="Times New Roman" w:cs="Times New Roman"/>
+                <w:b/>
+                <w:bCs/>
+                <w:szCs w:val="24"/>
+                <w:lang w:eastAsia="tr-TR"/>
+              </w:rPr>
+              <w:t>Use</w:t>
+            </w:r>
+            <w:proofErr w:type="spellEnd"/>
+            <w:r>
+              <w:rPr>
+                <w:rFonts w:eastAsia="Times New Roman" w:cs="Times New Roman"/>
+                <w:b/>
+                <w:bCs/>
+                <w:szCs w:val="24"/>
+                <w:lang w:eastAsia="tr-TR"/>
+              </w:rPr>
+              <w:t xml:space="preserve"> </w:t>
+            </w:r>
+            <w:proofErr w:type="spellStart"/>
+            <w:r>
+              <w:rPr>
+                <w:rFonts w:eastAsia="Times New Roman" w:cs="Times New Roman"/>
+                <w:b/>
+                <w:bCs/>
+                <w:szCs w:val="24"/>
+                <w:lang w:eastAsia="tr-TR"/>
+              </w:rPr>
+              <w:t>case</w:t>
+            </w:r>
+            <w:proofErr w:type="spellEnd"/>
+            <w:r>
+              <w:rPr>
+                <w:rFonts w:eastAsia="Times New Roman" w:cs="Times New Roman"/>
+                <w:b/>
+                <w:bCs/>
+                <w:szCs w:val="24"/>
+                <w:lang w:eastAsia="tr-TR"/>
+              </w:rPr>
+              <w:t xml:space="preserve"> name:</w:t>
+            </w:r>
+            <w:r>
+              <w:rPr>
+                <w:rFonts w:cs="Times New Roman"/>
+                <w:szCs w:val="24"/>
+              </w:rPr>
+              <w:t xml:space="preserve"> </w:t>
+            </w:r>
+            <w:r>
+              <w:t xml:space="preserve">Update a User </w:t>
+            </w:r>
+            <w:proofErr w:type="spellStart"/>
+            <w:r>
+              <w:t>to</w:t>
+            </w:r>
+            <w:proofErr w:type="spellEnd"/>
+            <w:r>
+              <w:t xml:space="preserve"> </w:t>
+            </w:r>
+            <w:proofErr w:type="spellStart"/>
+            <w:r>
+              <w:t>Moderator</w:t>
+            </w:r>
+            <w:proofErr w:type="spellEnd"/>
+          </w:p>
+        </w:tc>
+      </w:tr>
+      <w:tr>
+        <w:trPr>
+          <w:trHeight w:val="45"/>
+          <w:tblCellSpacing w:w="0" w:type="dxa"/>
+        </w:trPr>
+        <w:tc>
+          <w:tcPr>
+            <w:tcW w:w="9135" w:type="dxa"/>
+            <w:tcBorders>
+              <w:top w:val="outset" w:sz="6" w:space="0" w:color="00000A"/>
+              <w:left w:val="outset" w:sz="6" w:space="0" w:color="00000A"/>
+              <w:bottom w:val="outset" w:sz="6" w:space="0" w:color="00000A"/>
+              <w:right w:val="outset" w:sz="6" w:space="0" w:color="00000A"/>
+            </w:tcBorders>
+            <w:hideMark/>
+          </w:tcPr>
+          <w:p>
+            <w:pPr>
+              <w:spacing w:before="100" w:beforeAutospacing="1" w:after="115"/>
+              <w:rPr>
+                <w:rFonts w:eastAsia="Times New Roman" w:cs="Times New Roman"/>
+                <w:szCs w:val="24"/>
+                <w:lang w:eastAsia="tr-TR"/>
+              </w:rPr>
+            </w:pPr>
+            <w:proofErr w:type="spellStart"/>
+            <w:r>
+              <w:rPr>
+                <w:rFonts w:eastAsia="Times New Roman" w:cs="Times New Roman"/>
+                <w:b/>
+                <w:bCs/>
+                <w:szCs w:val="24"/>
+                <w:lang w:eastAsia="tr-TR"/>
+              </w:rPr>
+              <w:t>Participant</w:t>
+            </w:r>
+            <w:proofErr w:type="spellEnd"/>
+            <w:r>
+              <w:rPr>
+                <w:rFonts w:eastAsia="Times New Roman" w:cs="Times New Roman"/>
+                <w:b/>
+                <w:bCs/>
+                <w:szCs w:val="24"/>
+                <w:lang w:eastAsia="tr-TR"/>
+              </w:rPr>
+              <w:t xml:space="preserve"> </w:t>
+            </w:r>
+            <w:proofErr w:type="spellStart"/>
+            <w:r>
+              <w:rPr>
+                <w:rFonts w:eastAsia="Times New Roman" w:cs="Times New Roman"/>
+                <w:b/>
+                <w:bCs/>
+                <w:szCs w:val="24"/>
+                <w:lang w:eastAsia="tr-TR"/>
+              </w:rPr>
+              <w:t>actors</w:t>
+            </w:r>
+            <w:proofErr w:type="spellEnd"/>
+            <w:r>
+              <w:rPr>
+                <w:rFonts w:eastAsia="Times New Roman" w:cs="Times New Roman"/>
+                <w:b/>
+                <w:bCs/>
+                <w:szCs w:val="24"/>
+                <w:lang w:eastAsia="tr-TR"/>
+              </w:rPr>
+              <w:t xml:space="preserve">: </w:t>
+            </w:r>
+            <w:proofErr w:type="spellStart"/>
+            <w:r>
+              <w:rPr>
+                <w:rFonts w:cs="Times New Roman"/>
+                <w:szCs w:val="24"/>
+              </w:rPr>
+              <w:t>Initiated</w:t>
+            </w:r>
+            <w:proofErr w:type="spellEnd"/>
+            <w:r>
+              <w:rPr>
+                <w:rFonts w:cs="Times New Roman"/>
+                <w:szCs w:val="24"/>
+              </w:rPr>
+              <w:t xml:space="preserve"> </w:t>
+            </w:r>
+            <w:proofErr w:type="spellStart"/>
+            <w:r>
+              <w:rPr>
+                <w:rFonts w:cs="Times New Roman"/>
+                <w:szCs w:val="24"/>
+              </w:rPr>
+              <w:t>by</w:t>
+            </w:r>
+            <w:proofErr w:type="spellEnd"/>
+            <w:r>
+              <w:rPr>
+                <w:rFonts w:cs="Times New Roman"/>
+                <w:szCs w:val="24"/>
+              </w:rPr>
+              <w:t xml:space="preserve"> </w:t>
+            </w:r>
+            <w:proofErr w:type="spellStart"/>
+            <w:r>
+              <w:rPr>
+                <w:rFonts w:cs="Times New Roman"/>
+                <w:szCs w:val="24"/>
+              </w:rPr>
+              <w:t>Admin</w:t>
+            </w:r>
+            <w:proofErr w:type="spellEnd"/>
+          </w:p>
+        </w:tc>
+      </w:tr>
+      <w:tr>
+        <w:trPr>
+          <w:trHeight w:val="45"/>
+          <w:tblCellSpacing w:w="0" w:type="dxa"/>
+        </w:trPr>
+        <w:tc>
+          <w:tcPr>
+            <w:tcW w:w="9135" w:type="dxa"/>
+            <w:tcBorders>
+              <w:top w:val="outset" w:sz="6" w:space="0" w:color="00000A"/>
+              <w:left w:val="outset" w:sz="6" w:space="0" w:color="00000A"/>
+              <w:bottom w:val="outset" w:sz="6" w:space="0" w:color="00000A"/>
+              <w:right w:val="outset" w:sz="6" w:space="0" w:color="00000A"/>
+            </w:tcBorders>
+            <w:hideMark/>
+          </w:tcPr>
+          <w:p>
+            <w:pPr>
+              <w:spacing w:before="100" w:beforeAutospacing="1" w:after="0"/>
+              <w:rPr>
+                <w:rFonts w:eastAsia="Times New Roman" w:cs="Times New Roman"/>
+                <w:b/>
+                <w:bCs/>
+                <w:szCs w:val="24"/>
+                <w:lang w:eastAsia="tr-TR"/>
+              </w:rPr>
+            </w:pPr>
+            <w:proofErr w:type="spellStart"/>
+            <w:r>
+              <w:rPr>
+                <w:rFonts w:eastAsia="Times New Roman" w:cs="Times New Roman"/>
+                <w:b/>
+                <w:bCs/>
+                <w:szCs w:val="24"/>
+                <w:lang w:eastAsia="tr-TR"/>
+              </w:rPr>
+              <w:t>Flow</w:t>
+            </w:r>
+            <w:proofErr w:type="spellEnd"/>
+            <w:r>
+              <w:rPr>
+                <w:rFonts w:eastAsia="Times New Roman" w:cs="Times New Roman"/>
+                <w:b/>
+                <w:bCs/>
+                <w:szCs w:val="24"/>
+                <w:lang w:eastAsia="tr-TR"/>
+              </w:rPr>
+              <w:t xml:space="preserve"> of </w:t>
+            </w:r>
+            <w:proofErr w:type="spellStart"/>
+            <w:r>
+              <w:rPr>
+                <w:rFonts w:eastAsia="Times New Roman" w:cs="Times New Roman"/>
+                <w:b/>
+                <w:bCs/>
+                <w:szCs w:val="24"/>
+                <w:lang w:eastAsia="tr-TR"/>
+              </w:rPr>
+              <w:t>events</w:t>
+            </w:r>
+            <w:proofErr w:type="spellEnd"/>
+            <w:r>
+              <w:rPr>
+                <w:rFonts w:eastAsia="Times New Roman" w:cs="Times New Roman"/>
+                <w:b/>
+                <w:bCs/>
+                <w:szCs w:val="24"/>
+                <w:lang w:eastAsia="tr-TR"/>
+              </w:rPr>
+              <w:t xml:space="preserve">: </w:t>
+            </w:r>
+          </w:p>
+          <w:p>
+            <w:pPr>
+              <w:pStyle w:val="ListeParagraf"/>
+              <w:numPr>
+                <w:ilvl w:val="0"/>
+                <w:numId w:val="8"/>
+              </w:numPr>
+              <w:rPr>
+                <w:lang w:val="en-US"/>
+              </w:rPr>
+            </w:pPr>
+            <w:r>
+              <w:rPr>
+                <w:lang w:val="en-US"/>
+              </w:rPr>
+              <w:t>Admin</w:t>
+            </w:r>
+            <w:r>
+              <w:rPr>
+                <w:lang w:val="en-US"/>
+              </w:rPr>
+              <w:t xml:space="preserve"> sees user authentication and authorization options at </w:t>
+            </w:r>
+            <w:r>
+              <w:rPr>
+                <w:lang w:val="en-US"/>
+              </w:rPr>
+              <w:t>home page of the admin panel and clicks on the Change button near Users</w:t>
+            </w:r>
+            <w:r>
+              <w:rPr>
+                <w:lang w:val="en-US"/>
+              </w:rPr>
+              <w:t>.</w:t>
+            </w:r>
+          </w:p>
+          <w:p>
+            <w:pPr>
+              <w:pStyle w:val="ListeParagraf"/>
+              <w:numPr>
+                <w:ilvl w:val="0"/>
+                <w:numId w:val="8"/>
+              </w:numPr>
+              <w:rPr>
+                <w:lang w:val="en-US"/>
+              </w:rPr>
+            </w:pPr>
+            <w:r>
+              <w:rPr>
+                <w:lang w:val="en-US"/>
+              </w:rPr>
+              <w:t xml:space="preserve">System displays the Users page. </w:t>
+            </w:r>
+          </w:p>
+          <w:p>
+            <w:pPr>
+              <w:pStyle w:val="ListeParagraf"/>
+              <w:numPr>
+                <w:ilvl w:val="0"/>
+                <w:numId w:val="8"/>
+              </w:numPr>
+              <w:rPr>
+                <w:lang w:val="en-US"/>
+              </w:rPr>
+            </w:pPr>
+            <w:r>
+              <w:rPr>
+                <w:lang w:val="en-US"/>
+              </w:rPr>
+              <w:t>Admin</w:t>
+            </w:r>
+            <w:r>
+              <w:rPr>
+                <w:lang w:val="en-US"/>
+              </w:rPr>
+              <w:t xml:space="preserve"> clicks on the user he wants to update as a moderator.</w:t>
+            </w:r>
+          </w:p>
+          <w:p>
+            <w:pPr>
+              <w:pStyle w:val="ListeParagraf"/>
+              <w:numPr>
+                <w:ilvl w:val="0"/>
+                <w:numId w:val="8"/>
+              </w:numPr>
+              <w:rPr>
+                <w:lang w:val="en-US"/>
+              </w:rPr>
+            </w:pPr>
+            <w:r>
+              <w:rPr>
+                <w:lang w:val="en-US"/>
+              </w:rPr>
+              <w:t xml:space="preserve">System </w:t>
+            </w:r>
+            <w:r>
+              <w:rPr>
+                <w:lang w:val="en-US"/>
+              </w:rPr>
+              <w:t xml:space="preserve">displays </w:t>
+            </w:r>
+            <w:r>
+              <w:rPr>
+                <w:lang w:val="en-US"/>
+              </w:rPr>
+              <w:t>a page where admin can change all the personal information of the user selected</w:t>
+            </w:r>
+            <w:r>
+              <w:rPr>
+                <w:lang w:val="en-US"/>
+              </w:rPr>
+              <w:t xml:space="preserve">. </w:t>
+            </w:r>
+          </w:p>
+          <w:p>
+            <w:pPr>
+              <w:pStyle w:val="ListeParagraf"/>
+              <w:numPr>
+                <w:ilvl w:val="0"/>
+                <w:numId w:val="8"/>
+              </w:numPr>
+              <w:rPr>
+                <w:lang w:val="en-US"/>
+              </w:rPr>
+            </w:pPr>
+            <w:r>
+              <w:rPr>
+                <w:lang w:val="en-US"/>
+              </w:rPr>
+              <w:t xml:space="preserve">Admin </w:t>
+            </w:r>
+            <w:r>
+              <w:rPr>
+                <w:lang w:val="en-US"/>
+              </w:rPr>
+              <w:t>picks the “Staff Status” at the “Permissions” section and clicks on the Save Button.</w:t>
+            </w:r>
+          </w:p>
+        </w:tc>
+      </w:tr>
+      <w:tr>
+        <w:trPr>
+          <w:trHeight w:val="45"/>
+          <w:tblCellSpacing w:w="0" w:type="dxa"/>
+        </w:trPr>
+        <w:tc>
+          <w:tcPr>
+            <w:tcW w:w="9135" w:type="dxa"/>
+            <w:tcBorders>
+              <w:top w:val="outset" w:sz="6" w:space="0" w:color="00000A"/>
+              <w:left w:val="outset" w:sz="6" w:space="0" w:color="00000A"/>
+              <w:bottom w:val="outset" w:sz="6" w:space="0" w:color="00000A"/>
+              <w:right w:val="outset" w:sz="6" w:space="0" w:color="00000A"/>
+            </w:tcBorders>
+            <w:hideMark/>
+          </w:tcPr>
+          <w:p>
+            <w:pPr>
+              <w:rPr>
+                <w:rFonts w:cs="Times New Roman"/>
+                <w:szCs w:val="24"/>
+              </w:rPr>
+            </w:pPr>
+            <w:proofErr w:type="spellStart"/>
+            <w:r>
+              <w:rPr>
+                <w:rFonts w:eastAsia="Times New Roman" w:cs="Times New Roman"/>
+                <w:b/>
+                <w:bCs/>
+                <w:szCs w:val="24"/>
+                <w:lang w:eastAsia="tr-TR"/>
+              </w:rPr>
+              <w:t>Entry</w:t>
+            </w:r>
+            <w:proofErr w:type="spellEnd"/>
+            <w:r>
+              <w:rPr>
+                <w:rFonts w:eastAsia="Times New Roman" w:cs="Times New Roman"/>
+                <w:b/>
+                <w:bCs/>
+                <w:szCs w:val="24"/>
+                <w:lang w:eastAsia="tr-TR"/>
+              </w:rPr>
+              <w:t xml:space="preserve"> </w:t>
+            </w:r>
+            <w:proofErr w:type="spellStart"/>
+            <w:r>
+              <w:rPr>
+                <w:rFonts w:eastAsia="Times New Roman" w:cs="Times New Roman"/>
+                <w:b/>
+                <w:bCs/>
+                <w:szCs w:val="24"/>
+                <w:lang w:eastAsia="tr-TR"/>
+              </w:rPr>
+              <w:t>Condition</w:t>
+            </w:r>
+            <w:proofErr w:type="spellEnd"/>
+            <w:r>
+              <w:rPr>
+                <w:rFonts w:eastAsia="Times New Roman" w:cs="Times New Roman"/>
+                <w:b/>
+                <w:bCs/>
+                <w:szCs w:val="24"/>
+                <w:lang w:eastAsia="tr-TR"/>
+              </w:rPr>
+              <w:t>:</w:t>
+            </w:r>
+            <w:r>
+              <w:rPr>
+                <w:rFonts w:cs="Times New Roman"/>
+                <w:szCs w:val="24"/>
+              </w:rPr>
+              <w:t xml:space="preserve"> </w:t>
+            </w:r>
+            <w:proofErr w:type="spellStart"/>
+            <w:r>
+              <w:rPr>
+                <w:rFonts w:cs="Times New Roman"/>
+                <w:szCs w:val="24"/>
+              </w:rPr>
+              <w:t>Admin</w:t>
+            </w:r>
+            <w:proofErr w:type="spellEnd"/>
+            <w:r>
+              <w:rPr>
+                <w:rFonts w:cs="Times New Roman"/>
+                <w:szCs w:val="24"/>
+              </w:rPr>
+              <w:t xml:space="preserve"> </w:t>
+            </w:r>
+            <w:proofErr w:type="spellStart"/>
+            <w:r>
+              <w:rPr>
+                <w:rFonts w:cs="Times New Roman"/>
+                <w:szCs w:val="24"/>
+              </w:rPr>
+              <w:t>should</w:t>
+            </w:r>
+            <w:proofErr w:type="spellEnd"/>
+            <w:r>
+              <w:rPr>
+                <w:rFonts w:cs="Times New Roman"/>
+                <w:szCs w:val="24"/>
+              </w:rPr>
+              <w:t xml:space="preserve"> be </w:t>
+            </w:r>
+            <w:proofErr w:type="spellStart"/>
+            <w:r>
+              <w:rPr>
+                <w:rFonts w:cs="Times New Roman"/>
+                <w:szCs w:val="24"/>
+              </w:rPr>
+              <w:t>logged</w:t>
+            </w:r>
+            <w:proofErr w:type="spellEnd"/>
+            <w:r>
+              <w:rPr>
+                <w:rFonts w:cs="Times New Roman"/>
+                <w:szCs w:val="24"/>
+              </w:rPr>
+              <w:t xml:space="preserve"> in </w:t>
+            </w:r>
+            <w:proofErr w:type="spellStart"/>
+            <w:r>
+              <w:rPr>
+                <w:rFonts w:cs="Times New Roman"/>
+                <w:szCs w:val="24"/>
+              </w:rPr>
+              <w:t>with</w:t>
+            </w:r>
+            <w:proofErr w:type="spellEnd"/>
+            <w:r>
+              <w:rPr>
+                <w:rFonts w:cs="Times New Roman"/>
+                <w:szCs w:val="24"/>
+              </w:rPr>
+              <w:t xml:space="preserve"> </w:t>
+            </w:r>
+            <w:proofErr w:type="spellStart"/>
+            <w:r>
+              <w:rPr>
+                <w:rFonts w:cs="Times New Roman"/>
+                <w:szCs w:val="24"/>
+              </w:rPr>
+              <w:t>the</w:t>
+            </w:r>
+            <w:proofErr w:type="spellEnd"/>
+            <w:r>
+              <w:rPr>
+                <w:rFonts w:cs="Times New Roman"/>
+                <w:szCs w:val="24"/>
+              </w:rPr>
+              <w:t xml:space="preserve"> </w:t>
+            </w:r>
+            <w:proofErr w:type="spellStart"/>
+            <w:r>
+              <w:rPr>
+                <w:rFonts w:cs="Times New Roman"/>
+                <w:szCs w:val="24"/>
+              </w:rPr>
+              <w:t>Django</w:t>
+            </w:r>
+            <w:proofErr w:type="spellEnd"/>
+            <w:r>
+              <w:rPr>
+                <w:rFonts w:cs="Times New Roman"/>
+                <w:szCs w:val="24"/>
+              </w:rPr>
+              <w:t xml:space="preserve"> </w:t>
+            </w:r>
+            <w:proofErr w:type="spellStart"/>
+            <w:r>
+              <w:rPr>
+                <w:rFonts w:cs="Times New Roman"/>
+                <w:szCs w:val="24"/>
+              </w:rPr>
+              <w:t>Admin</w:t>
+            </w:r>
+            <w:proofErr w:type="spellEnd"/>
+            <w:r>
+              <w:rPr>
+                <w:rFonts w:cs="Times New Roman"/>
+                <w:szCs w:val="24"/>
+              </w:rPr>
+              <w:t xml:space="preserve"> Panel</w:t>
+            </w:r>
+            <w:r>
+              <w:rPr>
+                <w:rFonts w:cs="Times New Roman"/>
+                <w:szCs w:val="24"/>
+              </w:rPr>
+              <w:t>.</w:t>
+            </w:r>
+          </w:p>
+        </w:tc>
+      </w:tr>
+      <w:tr>
+        <w:trPr>
+          <w:trHeight w:val="20"/>
+          <w:tblCellSpacing w:w="0" w:type="dxa"/>
+        </w:trPr>
+        <w:tc>
+          <w:tcPr>
+            <w:tcW w:w="9135" w:type="dxa"/>
+            <w:tcBorders>
+              <w:top w:val="outset" w:sz="6" w:space="0" w:color="00000A"/>
+              <w:left w:val="outset" w:sz="6" w:space="0" w:color="00000A"/>
+              <w:bottom w:val="outset" w:sz="6" w:space="0" w:color="00000A"/>
+              <w:right w:val="outset" w:sz="6" w:space="0" w:color="00000A"/>
+            </w:tcBorders>
+            <w:hideMark/>
+          </w:tcPr>
+          <w:p>
+            <w:pPr>
+              <w:rPr>
+                <w:rFonts w:cs="Times New Roman"/>
+                <w:szCs w:val="24"/>
+              </w:rPr>
+            </w:pPr>
+            <w:proofErr w:type="spellStart"/>
+            <w:r>
+              <w:rPr>
+                <w:rFonts w:eastAsia="Times New Roman" w:cs="Times New Roman"/>
+                <w:b/>
+                <w:bCs/>
+                <w:szCs w:val="24"/>
+                <w:lang w:eastAsia="tr-TR"/>
+              </w:rPr>
+              <w:t>Exit</w:t>
+            </w:r>
+            <w:proofErr w:type="spellEnd"/>
+            <w:r>
+              <w:rPr>
+                <w:rFonts w:eastAsia="Times New Roman" w:cs="Times New Roman"/>
+                <w:b/>
+                <w:bCs/>
+                <w:szCs w:val="24"/>
+                <w:lang w:eastAsia="tr-TR"/>
+              </w:rPr>
+              <w:t xml:space="preserve"> </w:t>
+            </w:r>
+            <w:proofErr w:type="spellStart"/>
+            <w:r>
+              <w:rPr>
+                <w:rFonts w:eastAsia="Times New Roman" w:cs="Times New Roman"/>
+                <w:b/>
+                <w:bCs/>
+                <w:szCs w:val="24"/>
+                <w:lang w:eastAsia="tr-TR"/>
+              </w:rPr>
+              <w:t>Condition</w:t>
+            </w:r>
+            <w:proofErr w:type="spellEnd"/>
+            <w:r>
+              <w:rPr>
+                <w:rFonts w:eastAsia="Times New Roman" w:cs="Times New Roman"/>
+                <w:b/>
+                <w:bCs/>
+                <w:szCs w:val="24"/>
+                <w:lang w:eastAsia="tr-TR"/>
+              </w:rPr>
+              <w:t>:</w:t>
+            </w:r>
+            <w:r>
+              <w:rPr>
+                <w:rFonts w:eastAsia="Times New Roman" w:cs="Times New Roman"/>
+                <w:b/>
+                <w:bCs/>
+                <w:szCs w:val="24"/>
+                <w:lang w:eastAsia="tr-TR"/>
+              </w:rPr>
+              <w:t xml:space="preserve"> </w:t>
+            </w:r>
+            <w:r>
+              <w:rPr>
+                <w:lang w:val="en-US"/>
+              </w:rPr>
+              <w:t>System returns him to the User page.</w:t>
+            </w:r>
+          </w:p>
+        </w:tc>
+      </w:tr>
+      <w:tr>
+        <w:trPr>
+          <w:trHeight w:val="20"/>
+          <w:tblCellSpacing w:w="0" w:type="dxa"/>
+        </w:trPr>
+        <w:tc>
+          <w:tcPr>
+            <w:tcW w:w="9135" w:type="dxa"/>
+            <w:tcBorders>
+              <w:top w:val="outset" w:sz="6" w:space="0" w:color="00000A"/>
+              <w:left w:val="outset" w:sz="6" w:space="0" w:color="00000A"/>
+              <w:bottom w:val="outset" w:sz="6" w:space="0" w:color="00000A"/>
+              <w:right w:val="outset" w:sz="6" w:space="0" w:color="00000A"/>
+            </w:tcBorders>
+            <w:hideMark/>
+          </w:tcPr>
+          <w:p>
+            <w:pPr>
+              <w:spacing w:line="252" w:lineRule="auto"/>
+              <w:rPr>
+                <w:rFonts w:cs="Times New Roman"/>
+                <w:szCs w:val="24"/>
+              </w:rPr>
+            </w:pPr>
+            <w:proofErr w:type="spellStart"/>
+            <w:r>
+              <w:rPr>
+                <w:rFonts w:cs="Times New Roman"/>
+                <w:b/>
+                <w:bCs/>
+                <w:szCs w:val="24"/>
+              </w:rPr>
+              <w:t>Quality</w:t>
+            </w:r>
+            <w:proofErr w:type="spellEnd"/>
+            <w:r>
+              <w:rPr>
+                <w:rFonts w:cs="Times New Roman"/>
+                <w:b/>
+                <w:bCs/>
+                <w:szCs w:val="24"/>
+              </w:rPr>
+              <w:t xml:space="preserve"> </w:t>
+            </w:r>
+            <w:proofErr w:type="spellStart"/>
+            <w:r>
+              <w:rPr>
+                <w:rFonts w:cs="Times New Roman"/>
+                <w:b/>
+                <w:bCs/>
+                <w:szCs w:val="24"/>
+              </w:rPr>
+              <w:t>Requirements</w:t>
+            </w:r>
+            <w:proofErr w:type="spellEnd"/>
+            <w:r>
+              <w:rPr>
+                <w:rFonts w:cs="Times New Roman"/>
+                <w:b/>
+                <w:bCs/>
+                <w:szCs w:val="24"/>
+              </w:rPr>
+              <w:t>:</w:t>
+            </w:r>
+            <w:r>
+              <w:rPr>
+                <w:rFonts w:cs="Times New Roman"/>
+                <w:szCs w:val="24"/>
+              </w:rPr>
+              <w:t xml:space="preserve"> </w:t>
+            </w:r>
+          </w:p>
+          <w:p>
+            <w:pPr>
+              <w:spacing w:line="252" w:lineRule="auto"/>
+              <w:rPr>
+                <w:rFonts w:cs="Times New Roman"/>
+                <w:szCs w:val="24"/>
+              </w:rPr>
+            </w:pPr>
+            <w:proofErr w:type="spellStart"/>
+            <w:r>
+              <w:rPr>
+                <w:rFonts w:cs="Times New Roman"/>
+                <w:szCs w:val="24"/>
+              </w:rPr>
+              <w:t>None</w:t>
+            </w:r>
+            <w:proofErr w:type="spellEnd"/>
+            <w:r>
+              <w:rPr>
+                <w:rFonts w:cs="Times New Roman"/>
+                <w:szCs w:val="24"/>
+              </w:rPr>
+              <w:t xml:space="preserve">. </w:t>
+            </w:r>
+          </w:p>
+        </w:tc>
+      </w:tr>
     </w:tbl>
     <w:p/>
     <w:p/>
@@ -3604,6 +6767,264 @@
 <file path=word/numbering.xml><?xml version="1.0" encoding="utf-8"?>
 <w:numbering xmlns:wpc="http://schemas.microsoft.com/office/word/2010/wordprocessingCanvas" xmlns:cx="http://schemas.microsoft.com/office/drawing/2014/chartex" xmlns:cx1="http://schemas.microsoft.com/office/drawing/2015/9/8/chartex" xmlns:cx2="http://schemas.microsoft.com/office/drawing/2015/10/21/chartex" xmlns:cx3="http://schemas.microsoft.com/office/drawing/2016/5/9/chartex" xmlns:cx4="http://schemas.microsoft.com/office/drawing/2016/5/10/chartex" xmlns:cx5="http://schemas.microsoft.com/office/drawing/2016/5/11/chartex" xmlns:cx6="http://schemas.microsoft.com/office/drawing/2016/5/12/chartex" xmlns:cx7="http://schemas.microsoft.com/office/drawing/2016/5/13/chartex" xmlns:cx8="http://schemas.microsoft.com/office/drawing/2016/5/14/chartex" xmlns:mc="http://schemas.openxmlformats.org/markup-compatibility/2006" xmlns:aink="http://schemas.microsoft.com/office/drawing/2016/ink" xmlns:am3d="http://schemas.microsoft.com/office/drawing/2017/model3d" xmlns:o="urn:schemas-microsoft-com:office:office" xmlns:r="http://schemas.openxmlformats.org/officeDocument/2006/relationships" xmlns:m="http://schemas.openxmlformats.org/officeDocument/2006/math" xmlns:v="urn:schemas-microsoft-com:vml" xmlns:wp14="http://schemas.microsoft.com/office/word/2010/wordprocessingDrawing" xmlns:wp="http://schemas.openxmlformats.org/drawingml/2006/wordprocessingDrawing" xmlns:w10="urn:schemas-microsoft-com:office:word" xmlns:w="http://schemas.openxmlformats.org/wordprocessingml/2006/main" xmlns:w14="http://schemas.microsoft.com/office/word/2010/wordml" xmlns:w15="http://schemas.microsoft.com/office/word/2012/wordml" xmlns:w16cid="http://schemas.microsoft.com/office/word/2016/wordml/cid" xmlns:w16se="http://schemas.microsoft.com/office/word/2015/wordml/symex" xmlns:wpg="http://schemas.microsoft.com/office/word/2010/wordprocessingGroup" xmlns:wpi="http://schemas.microsoft.com/office/word/2010/wordprocessingInk" xmlns:wne="http://schemas.microsoft.com/office/word/2006/wordml" xmlns:wps="http://schemas.microsoft.com/office/word/2010/wordprocessingShape" mc:Ignorable="w14 w15 w16se w16cid wp14">
   <w:abstractNum w:abstractNumId="0" w15:restartNumberingAfterBreak="0">
+    <w:nsid w:val="1BCC1CC8"/>
+    <w:multiLevelType w:val="hybridMultilevel"/>
+    <w:tmpl w:val="DC3EBAC8"/>
+    <w:lvl w:ilvl="0" w:tplc="8AFC4934">
+      <w:start w:val="1"/>
+      <w:numFmt w:val="decimal"/>
+      <w:lvlText w:val="%1."/>
+      <w:lvlJc w:val="left"/>
+      <w:pPr>
+        <w:ind w:left="1080" w:hanging="360"/>
+      </w:pPr>
+    </w:lvl>
+    <w:lvl w:ilvl="1" w:tplc="041F0019">
+      <w:start w:val="1"/>
+      <w:numFmt w:val="lowerLetter"/>
+      <w:lvlText w:val="%2."/>
+      <w:lvlJc w:val="left"/>
+      <w:pPr>
+        <w:ind w:left="1800" w:hanging="360"/>
+      </w:pPr>
+    </w:lvl>
+    <w:lvl w:ilvl="2" w:tplc="041F001B">
+      <w:start w:val="1"/>
+      <w:numFmt w:val="lowerRoman"/>
+      <w:lvlText w:val="%3."/>
+      <w:lvlJc w:val="right"/>
+      <w:pPr>
+        <w:ind w:left="2520" w:hanging="180"/>
+      </w:pPr>
+    </w:lvl>
+    <w:lvl w:ilvl="3" w:tplc="041F000F">
+      <w:start w:val="1"/>
+      <w:numFmt w:val="decimal"/>
+      <w:lvlText w:val="%4."/>
+      <w:lvlJc w:val="left"/>
+      <w:pPr>
+        <w:ind w:left="3240" w:hanging="360"/>
+      </w:pPr>
+    </w:lvl>
+    <w:lvl w:ilvl="4" w:tplc="041F0019">
+      <w:start w:val="1"/>
+      <w:numFmt w:val="lowerLetter"/>
+      <w:lvlText w:val="%5."/>
+      <w:lvlJc w:val="left"/>
+      <w:pPr>
+        <w:ind w:left="3960" w:hanging="360"/>
+      </w:pPr>
+    </w:lvl>
+    <w:lvl w:ilvl="5" w:tplc="041F001B">
+      <w:start w:val="1"/>
+      <w:numFmt w:val="lowerRoman"/>
+      <w:lvlText w:val="%6."/>
+      <w:lvlJc w:val="right"/>
+      <w:pPr>
+        <w:ind w:left="4680" w:hanging="180"/>
+      </w:pPr>
+    </w:lvl>
+    <w:lvl w:ilvl="6" w:tplc="041F000F">
+      <w:start w:val="1"/>
+      <w:numFmt w:val="decimal"/>
+      <w:lvlText w:val="%7."/>
+      <w:lvlJc w:val="left"/>
+      <w:pPr>
+        <w:ind w:left="5400" w:hanging="360"/>
+      </w:pPr>
+    </w:lvl>
+    <w:lvl w:ilvl="7" w:tplc="041F0019">
+      <w:start w:val="1"/>
+      <w:numFmt w:val="lowerLetter"/>
+      <w:lvlText w:val="%8."/>
+      <w:lvlJc w:val="left"/>
+      <w:pPr>
+        <w:ind w:left="6120" w:hanging="360"/>
+      </w:pPr>
+    </w:lvl>
+    <w:lvl w:ilvl="8" w:tplc="041F001B">
+      <w:start w:val="1"/>
+      <w:numFmt w:val="lowerRoman"/>
+      <w:lvlText w:val="%9."/>
+      <w:lvlJc w:val="right"/>
+      <w:pPr>
+        <w:ind w:left="6840" w:hanging="180"/>
+      </w:pPr>
+    </w:lvl>
+  </w:abstractNum>
+  <w:abstractNum w:abstractNumId="1" w15:restartNumberingAfterBreak="0">
+    <w:nsid w:val="1C4822AE"/>
+    <w:multiLevelType w:val="hybridMultilevel"/>
+    <w:tmpl w:val="DC3EBAC8"/>
+    <w:lvl w:ilvl="0" w:tplc="8AFC4934">
+      <w:start w:val="1"/>
+      <w:numFmt w:val="decimal"/>
+      <w:lvlText w:val="%1."/>
+      <w:lvlJc w:val="left"/>
+      <w:pPr>
+        <w:ind w:left="1080" w:hanging="360"/>
+      </w:pPr>
+    </w:lvl>
+    <w:lvl w:ilvl="1" w:tplc="041F0019">
+      <w:start w:val="1"/>
+      <w:numFmt w:val="lowerLetter"/>
+      <w:lvlText w:val="%2."/>
+      <w:lvlJc w:val="left"/>
+      <w:pPr>
+        <w:ind w:left="1800" w:hanging="360"/>
+      </w:pPr>
+    </w:lvl>
+    <w:lvl w:ilvl="2" w:tplc="041F001B">
+      <w:start w:val="1"/>
+      <w:numFmt w:val="lowerRoman"/>
+      <w:lvlText w:val="%3."/>
+      <w:lvlJc w:val="right"/>
+      <w:pPr>
+        <w:ind w:left="2520" w:hanging="180"/>
+      </w:pPr>
+    </w:lvl>
+    <w:lvl w:ilvl="3" w:tplc="041F000F">
+      <w:start w:val="1"/>
+      <w:numFmt w:val="decimal"/>
+      <w:lvlText w:val="%4."/>
+      <w:lvlJc w:val="left"/>
+      <w:pPr>
+        <w:ind w:left="3240" w:hanging="360"/>
+      </w:pPr>
+    </w:lvl>
+    <w:lvl w:ilvl="4" w:tplc="041F0019">
+      <w:start w:val="1"/>
+      <w:numFmt w:val="lowerLetter"/>
+      <w:lvlText w:val="%5."/>
+      <w:lvlJc w:val="left"/>
+      <w:pPr>
+        <w:ind w:left="3960" w:hanging="360"/>
+      </w:pPr>
+    </w:lvl>
+    <w:lvl w:ilvl="5" w:tplc="041F001B">
+      <w:start w:val="1"/>
+      <w:numFmt w:val="lowerRoman"/>
+      <w:lvlText w:val="%6."/>
+      <w:lvlJc w:val="right"/>
+      <w:pPr>
+        <w:ind w:left="4680" w:hanging="180"/>
+      </w:pPr>
+    </w:lvl>
+    <w:lvl w:ilvl="6" w:tplc="041F000F">
+      <w:start w:val="1"/>
+      <w:numFmt w:val="decimal"/>
+      <w:lvlText w:val="%7."/>
+      <w:lvlJc w:val="left"/>
+      <w:pPr>
+        <w:ind w:left="5400" w:hanging="360"/>
+      </w:pPr>
+    </w:lvl>
+    <w:lvl w:ilvl="7" w:tplc="041F0019">
+      <w:start w:val="1"/>
+      <w:numFmt w:val="lowerLetter"/>
+      <w:lvlText w:val="%8."/>
+      <w:lvlJc w:val="left"/>
+      <w:pPr>
+        <w:ind w:left="6120" w:hanging="360"/>
+      </w:pPr>
+    </w:lvl>
+    <w:lvl w:ilvl="8" w:tplc="041F001B">
+      <w:start w:val="1"/>
+      <w:numFmt w:val="lowerRoman"/>
+      <w:lvlText w:val="%9."/>
+      <w:lvlJc w:val="right"/>
+      <w:pPr>
+        <w:ind w:left="6840" w:hanging="180"/>
+      </w:pPr>
+    </w:lvl>
+  </w:abstractNum>
+  <w:abstractNum w:abstractNumId="2" w15:restartNumberingAfterBreak="0">
+    <w:nsid w:val="45453929"/>
+    <w:multiLevelType w:val="hybridMultilevel"/>
+    <w:tmpl w:val="DC3EBAC8"/>
+    <w:lvl w:ilvl="0" w:tplc="8AFC4934">
+      <w:start w:val="1"/>
+      <w:numFmt w:val="decimal"/>
+      <w:lvlText w:val="%1."/>
+      <w:lvlJc w:val="left"/>
+      <w:pPr>
+        <w:ind w:left="1080" w:hanging="360"/>
+      </w:pPr>
+    </w:lvl>
+    <w:lvl w:ilvl="1" w:tplc="041F0019">
+      <w:start w:val="1"/>
+      <w:numFmt w:val="lowerLetter"/>
+      <w:lvlText w:val="%2."/>
+      <w:lvlJc w:val="left"/>
+      <w:pPr>
+        <w:ind w:left="1800" w:hanging="360"/>
+      </w:pPr>
+    </w:lvl>
+    <w:lvl w:ilvl="2" w:tplc="041F001B">
+      <w:start w:val="1"/>
+      <w:numFmt w:val="lowerRoman"/>
+      <w:lvlText w:val="%3."/>
+      <w:lvlJc w:val="right"/>
+      <w:pPr>
+        <w:ind w:left="2520" w:hanging="180"/>
+      </w:pPr>
+    </w:lvl>
+    <w:lvl w:ilvl="3" w:tplc="041F000F">
+      <w:start w:val="1"/>
+      <w:numFmt w:val="decimal"/>
+      <w:lvlText w:val="%4."/>
+      <w:lvlJc w:val="left"/>
+      <w:pPr>
+        <w:ind w:left="3240" w:hanging="360"/>
+      </w:pPr>
+    </w:lvl>
+    <w:lvl w:ilvl="4" w:tplc="041F0019">
+      <w:start w:val="1"/>
+      <w:numFmt w:val="lowerLetter"/>
+      <w:lvlText w:val="%5."/>
+      <w:lvlJc w:val="left"/>
+      <w:pPr>
+        <w:ind w:left="3960" w:hanging="360"/>
+      </w:pPr>
+    </w:lvl>
+    <w:lvl w:ilvl="5" w:tplc="041F001B">
+      <w:start w:val="1"/>
+      <w:numFmt w:val="lowerRoman"/>
+      <w:lvlText w:val="%6."/>
+      <w:lvlJc w:val="right"/>
+      <w:pPr>
+        <w:ind w:left="4680" w:hanging="180"/>
+      </w:pPr>
+    </w:lvl>
+    <w:lvl w:ilvl="6" w:tplc="041F000F">
+      <w:start w:val="1"/>
+      <w:numFmt w:val="decimal"/>
+      <w:lvlText w:val="%7."/>
+      <w:lvlJc w:val="left"/>
+      <w:pPr>
+        <w:ind w:left="5400" w:hanging="360"/>
+      </w:pPr>
+    </w:lvl>
+    <w:lvl w:ilvl="7" w:tplc="041F0019">
+      <w:start w:val="1"/>
+      <w:numFmt w:val="lowerLetter"/>
+      <w:lvlText w:val="%8."/>
+      <w:lvlJc w:val="left"/>
+      <w:pPr>
+        <w:ind w:left="6120" w:hanging="360"/>
+      </w:pPr>
+    </w:lvl>
+    <w:lvl w:ilvl="8" w:tplc="041F001B">
+      <w:start w:val="1"/>
+      <w:numFmt w:val="lowerRoman"/>
+      <w:lvlText w:val="%9."/>
+      <w:lvlJc w:val="right"/>
+      <w:pPr>
+        <w:ind w:left="6840" w:hanging="180"/>
+      </w:pPr>
+    </w:lvl>
+  </w:abstractNum>
+  <w:abstractNum w:abstractNumId="3" w15:restartNumberingAfterBreak="0">
     <w:nsid w:val="46172F9C"/>
     <w:multiLevelType w:val="hybridMultilevel"/>
     <w:tmpl w:val="DC3EBAC8"/>
@@ -3689,7 +7110,93 @@
       </w:pPr>
     </w:lvl>
   </w:abstractNum>
-  <w:abstractNum w:abstractNumId="1" w15:restartNumberingAfterBreak="0">
+  <w:abstractNum w:abstractNumId="4" w15:restartNumberingAfterBreak="0">
+    <w:nsid w:val="58092CD2"/>
+    <w:multiLevelType w:val="hybridMultilevel"/>
+    <w:tmpl w:val="DC3EBAC8"/>
+    <w:lvl w:ilvl="0" w:tplc="8AFC4934">
+      <w:start w:val="1"/>
+      <w:numFmt w:val="decimal"/>
+      <w:lvlText w:val="%1."/>
+      <w:lvlJc w:val="left"/>
+      <w:pPr>
+        <w:ind w:left="1080" w:hanging="360"/>
+      </w:pPr>
+    </w:lvl>
+    <w:lvl w:ilvl="1" w:tplc="041F0019">
+      <w:start w:val="1"/>
+      <w:numFmt w:val="lowerLetter"/>
+      <w:lvlText w:val="%2."/>
+      <w:lvlJc w:val="left"/>
+      <w:pPr>
+        <w:ind w:left="1800" w:hanging="360"/>
+      </w:pPr>
+    </w:lvl>
+    <w:lvl w:ilvl="2" w:tplc="041F001B">
+      <w:start w:val="1"/>
+      <w:numFmt w:val="lowerRoman"/>
+      <w:lvlText w:val="%3."/>
+      <w:lvlJc w:val="right"/>
+      <w:pPr>
+        <w:ind w:left="2520" w:hanging="180"/>
+      </w:pPr>
+    </w:lvl>
+    <w:lvl w:ilvl="3" w:tplc="041F000F">
+      <w:start w:val="1"/>
+      <w:numFmt w:val="decimal"/>
+      <w:lvlText w:val="%4."/>
+      <w:lvlJc w:val="left"/>
+      <w:pPr>
+        <w:ind w:left="3240" w:hanging="360"/>
+      </w:pPr>
+    </w:lvl>
+    <w:lvl w:ilvl="4" w:tplc="041F0019">
+      <w:start w:val="1"/>
+      <w:numFmt w:val="lowerLetter"/>
+      <w:lvlText w:val="%5."/>
+      <w:lvlJc w:val="left"/>
+      <w:pPr>
+        <w:ind w:left="3960" w:hanging="360"/>
+      </w:pPr>
+    </w:lvl>
+    <w:lvl w:ilvl="5" w:tplc="041F001B">
+      <w:start w:val="1"/>
+      <w:numFmt w:val="lowerRoman"/>
+      <w:lvlText w:val="%6."/>
+      <w:lvlJc w:val="right"/>
+      <w:pPr>
+        <w:ind w:left="4680" w:hanging="180"/>
+      </w:pPr>
+    </w:lvl>
+    <w:lvl w:ilvl="6" w:tplc="041F000F">
+      <w:start w:val="1"/>
+      <w:numFmt w:val="decimal"/>
+      <w:lvlText w:val="%7."/>
+      <w:lvlJc w:val="left"/>
+      <w:pPr>
+        <w:ind w:left="5400" w:hanging="360"/>
+      </w:pPr>
+    </w:lvl>
+    <w:lvl w:ilvl="7" w:tplc="041F0019">
+      <w:start w:val="1"/>
+      <w:numFmt w:val="lowerLetter"/>
+      <w:lvlText w:val="%8."/>
+      <w:lvlJc w:val="left"/>
+      <w:pPr>
+        <w:ind w:left="6120" w:hanging="360"/>
+      </w:pPr>
+    </w:lvl>
+    <w:lvl w:ilvl="8" w:tplc="041F001B">
+      <w:start w:val="1"/>
+      <w:numFmt w:val="lowerRoman"/>
+      <w:lvlText w:val="%9."/>
+      <w:lvlJc w:val="right"/>
+      <w:pPr>
+        <w:ind w:left="6840" w:hanging="180"/>
+      </w:pPr>
+    </w:lvl>
+  </w:abstractNum>
+  <w:abstractNum w:abstractNumId="5" w15:restartNumberingAfterBreak="0">
     <w:nsid w:val="5FCB4690"/>
     <w:multiLevelType w:val="hybridMultilevel"/>
     <w:tmpl w:val="DC3EBAC8"/>
@@ -3775,7 +7282,7 @@
       </w:pPr>
     </w:lvl>
   </w:abstractNum>
-  <w:abstractNum w:abstractNumId="2" w15:restartNumberingAfterBreak="0">
+  <w:abstractNum w:abstractNumId="6" w15:restartNumberingAfterBreak="0">
     <w:nsid w:val="68387902"/>
     <w:multiLevelType w:val="hybridMultilevel"/>
     <w:tmpl w:val="DC3EBAC8"/>
@@ -3861,7 +7368,7 @@
       </w:pPr>
     </w:lvl>
   </w:abstractNum>
-  <w:abstractNum w:abstractNumId="3" w15:restartNumberingAfterBreak="0">
+  <w:abstractNum w:abstractNumId="7" w15:restartNumberingAfterBreak="0">
     <w:nsid w:val="7739055C"/>
     <w:multiLevelType w:val="hybridMultilevel"/>
     <w:tmpl w:val="DC3EBAC8"/>
@@ -3948,7 +7455,7 @@
     </w:lvl>
   </w:abstractNum>
   <w:num w:numId="1">
-    <w:abstractNumId w:val="1"/>
+    <w:abstractNumId w:val="5"/>
     <w:lvlOverride w:ilvl="0">
       <w:startOverride w:val="1"/>
     </w:lvlOverride>
@@ -3978,13 +7485,25 @@
     </w:lvlOverride>
   </w:num>
   <w:num w:numId="2">
+    <w:abstractNumId w:val="3"/>
+  </w:num>
+  <w:num w:numId="3">
+    <w:abstractNumId w:val="6"/>
+  </w:num>
+  <w:num w:numId="4">
+    <w:abstractNumId w:val="7"/>
+  </w:num>
+  <w:num w:numId="5">
+    <w:abstractNumId w:val="2"/>
+  </w:num>
+  <w:num w:numId="6">
     <w:abstractNumId w:val="0"/>
   </w:num>
-  <w:num w:numId="3">
-    <w:abstractNumId w:val="2"/>
+  <w:num w:numId="7">
+    <w:abstractNumId w:val="1"/>
   </w:num>
-  <w:num w:numId="4">
-    <w:abstractNumId w:val="3"/>
+  <w:num w:numId="8">
+    <w:abstractNumId w:val="4"/>
   </w:num>
 </w:numbering>
 </file>

</xml_diff>